<commit_message>
Change the font in the text body
</commit_message>
<xml_diff>
--- a/vignette/Manuscript2Word_Template.docx
+++ b/vignette/Manuscript2Word_Template.docx
@@ -29,18 +29,23 @@
         <w:pStyle w:val="Date"/>
       </w:pPr>
       <w:r>
-        <w:t>24/07/2020</w:t>
+        <w:t>24/07/20</w:t>
+      </w:r>
+      <w:bookmarkStart w:id="0" w:name="_GoBack"/>
+      <w:bookmarkEnd w:id="0"/>
+      <w:r>
+        <w:t>20</w:t>
       </w:r>
     </w:p>
     <w:p>
       <w:pPr>
         <w:pStyle w:val="Heading2"/>
       </w:pPr>
-      <w:bookmarkStart w:id="0" w:name="r-markdown"/>
+      <w:bookmarkStart w:id="1" w:name="r-markdown"/>
       <w:r>
         <w:t>R Markdown</w:t>
       </w:r>
-      <w:bookmarkEnd w:id="0"/>
+      <w:bookmarkEnd w:id="1"/>
     </w:p>
     <w:p>
       <w:pPr>
@@ -164,11 +169,11 @@
       <w:pPr>
         <w:pStyle w:val="Heading2"/>
       </w:pPr>
-      <w:bookmarkStart w:id="1" w:name="including-plots"/>
+      <w:bookmarkStart w:id="2" w:name="including-plots"/>
       <w:r>
         <w:t>Including Plots</w:t>
       </w:r>
-      <w:bookmarkEnd w:id="1"/>
+      <w:bookmarkEnd w:id="2"/>
     </w:p>
     <w:p>
       <w:pPr>
@@ -265,11 +270,9 @@
       <w:pPr>
         <w:pStyle w:val="Compact"/>
       </w:pPr>
-      <w:bookmarkStart w:id="2" w:name="_GoBack"/>
       <w:r>
         <w:t>Table text</w:t>
       </w:r>
-      <w:bookmarkEnd w:id="2"/>
     </w:p>
     <w:sectPr>
       <w:pgSz w:w="12240" w:h="15840"/>
@@ -993,16 +996,20 @@
     <w:name w:val="Body Text"/>
     <w:basedOn w:val="Normal"/>
     <w:qFormat/>
-    <w:rsid w:val="003F3BD2"/>
+    <w:rsid w:val="00AA7C2C"/>
     <w:pPr>
       <w:spacing w:before="180" w:after="180" w:line="480" w:lineRule="auto"/>
     </w:pPr>
+    <w:rPr>
+      <w:rFonts w:ascii="Calibri" w:hAnsi="Calibri"/>
+    </w:rPr>
   </w:style>
   <w:style w:type="paragraph" w:customStyle="1" w:styleId="FirstParagraph">
     <w:name w:val="First Paragraph"/>
     <w:basedOn w:val="BodyText"/>
     <w:next w:val="BodyText"/>
     <w:qFormat/>
+    <w:rsid w:val="00AA7C2C"/>
   </w:style>
   <w:style w:type="paragraph" w:customStyle="1" w:styleId="Compact">
     <w:name w:val="Compact"/>
@@ -1053,11 +1060,10 @@
     <w:name w:val="Author"/>
     <w:next w:val="BodyText"/>
     <w:qFormat/>
-    <w:rsid w:val="005F4A78"/>
+    <w:rsid w:val="003134D8"/>
     <w:pPr>
       <w:keepNext/>
       <w:keepLines/>
-      <w:jc w:val="center"/>
     </w:pPr>
     <w:rPr>
       <w:i/>
@@ -1067,10 +1073,10 @@
     <w:name w:val="Date"/>
     <w:next w:val="BodyText"/>
     <w:qFormat/>
+    <w:rsid w:val="003134D8"/>
     <w:pPr>
       <w:keepNext/>
       <w:keepLines/>
-      <w:jc w:val="center"/>
     </w:pPr>
   </w:style>
   <w:style w:type="paragraph" w:customStyle="1" w:styleId="Abstract">

</xml_diff>

<commit_message>
Add custom styles to template
</commit_message>
<xml_diff>
--- a/vignette/Manuscript2Word_Template.docx
+++ b/vignette/Manuscript2Word_Template.docx
@@ -5,44 +5,133 @@
     <w:p>
       <w:pPr>
         <w:pStyle w:val="Title"/>
-        <w:rPr>
-          <w:rFonts w:cstheme="majorHAnsi"/>
-        </w:rPr>
-      </w:pPr>
-      <w:bookmarkStart w:id="0" w:name="_GoBack"/>
+      </w:pPr>
+      <w:r>
+        <w:t>Manuscipt2word</w:t>
+      </w:r>
+    </w:p>
+    <w:p>
+      <w:pPr>
+        <w:pStyle w:val="Author"/>
+      </w:pPr>
+      <w:r>
+        <w:t>P. Melloy</w:t>
+      </w:r>
+    </w:p>
+    <w:p>
+      <w:pPr>
+        <w:pStyle w:val="Date"/>
+      </w:pPr>
+      <w:r>
+        <w:t>24/07/2020</w:t>
+      </w:r>
+    </w:p>
+    <w:p>
+      <w:pPr>
+        <w:pStyle w:val="keywords"/>
+      </w:pPr>
+      <w:bookmarkStart w:id="0" w:name="r-markdown"/>
+      <w:r>
+        <w:t xml:space="preserve">Keywords: meta-analysis, powdery mildew, </w:t>
+      </w:r>
+      <w:proofErr w:type="spellStart"/>
+      <w:r>
+        <w:t>mungbean</w:t>
+      </w:r>
+      <w:proofErr w:type="spellEnd"/>
+      <w:r>
+        <w:t>, fungicide</w:t>
+      </w:r>
+    </w:p>
+    <w:p>
+      <w:pPr>
+        <w:pStyle w:val="keywords"/>
+      </w:pPr>
+      <w:proofErr w:type="gramStart"/>
+      <w:r>
+        <w:t>keyword</w:t>
+      </w:r>
+      <w:proofErr w:type="gramEnd"/>
+      <w:r>
+        <w:t xml:space="preserve"> 1; </w:t>
+      </w:r>
+      <w:r>
+        <w:t>keyword</w:t>
+      </w:r>
+      <w:r>
+        <w:t xml:space="preserve"> 2; keyword 3 (List three to ten pertinent keywords specific to the article; yet reasonably common</w:t>
+      </w:r>
+      <w:r>
+        <w:tab/>
+      </w:r>
+      <w:r>
+        <w:tab/>
+      </w:r>
+      <w:r>
+        <w:tab/>
+      </w:r>
+      <w:r>
+        <w:tab/>
+      </w:r>
+      <w:r>
+        <w:tab/>
+      </w:r>
+      <w:r>
+        <w:tab/>
+      </w:r>
+      <w:r>
+        <w:tab/>
+      </w:r>
+      <w:r>
+        <w:tab/>
+      </w:r>
+      <w:r>
+        <w:tab/>
+      </w:r>
+      <w:r>
+        <w:tab/>
+      </w:r>
+      <w:r>
+        <w:tab/>
+      </w:r>
+      <w:r>
+        <w:tab/>
+      </w:r>
+    </w:p>
+    <w:p>
+      <w:pPr>
+        <w:pStyle w:val="MDPI11articletype"/>
+      </w:pPr>
+    </w:p>
+    <w:p>
+      <w:pPr>
+        <w:pStyle w:val="Arttype"/>
+      </w:pPr>
+      <w:r>
+        <w:t xml:space="preserve">Type of the Paper (Article, Review, Communication, </w:t>
+      </w:r>
+      <w:r>
+        <w:t>etc.)</w:t>
+      </w:r>
+    </w:p>
+    <w:p>
+      <w:pPr>
+        <w:pStyle w:val="Arttype"/>
+      </w:pPr>
+      <w:r>
+        <w:t>Type of Paper: Article</w:t>
+      </w:r>
+    </w:p>
+    <w:p>
+      <w:pPr>
+        <w:pStyle w:val="Heading2"/>
+      </w:pPr>
+      <w:bookmarkStart w:id="1" w:name="_GoBack"/>
+      <w:bookmarkEnd w:id="1"/>
+      <w:r>
+        <w:t>R Markdown</w:t>
+      </w:r>
       <w:bookmarkEnd w:id="0"/>
-      <w:r>
-        <w:rPr>
-          <w:rFonts w:cstheme="majorHAnsi"/>
-        </w:rPr>
-        <w:t>Manuscipt2word</w:t>
-      </w:r>
-    </w:p>
-    <w:p>
-      <w:pPr>
-        <w:pStyle w:val="Author"/>
-      </w:pPr>
-      <w:r>
-        <w:t>P. Melloy</w:t>
-      </w:r>
-    </w:p>
-    <w:p>
-      <w:pPr>
-        <w:pStyle w:val="Date"/>
-      </w:pPr>
-      <w:r>
-        <w:t>24/07/2020</w:t>
-      </w:r>
-    </w:p>
-    <w:p>
-      <w:pPr>
-        <w:pStyle w:val="Heading2"/>
-      </w:pPr>
-      <w:bookmarkStart w:id="1" w:name="r-markdown"/>
-      <w:r>
-        <w:t>R Markdown</w:t>
-      </w:r>
-      <w:bookmarkEnd w:id="1"/>
     </w:p>
     <w:p>
       <w:pPr>
@@ -84,6 +173,7 @@
       <w:pPr>
         <w:pStyle w:val="SourceCode"/>
       </w:pPr>
+      <w:proofErr w:type="gramStart"/>
       <w:r>
         <w:rPr>
           <w:rStyle w:val="KeywordTok"/>
@@ -94,7 +184,14 @@
         <w:rPr>
           <w:rStyle w:val="NormalTok"/>
         </w:rPr>
-        <w:t>(cars)</w:t>
+        <w:t>(</w:t>
+      </w:r>
+      <w:proofErr w:type="gramEnd"/>
+      <w:r>
+        <w:rPr>
+          <w:rStyle w:val="NormalTok"/>
+        </w:rPr>
+        <w:t>cars)</w:t>
       </w:r>
     </w:p>
     <w:p>
@@ -105,16 +202,44 @@
         <w:rPr>
           <w:rStyle w:val="VerbatimChar"/>
         </w:rPr>
-        <w:t xml:space="preserve">##      speed           dist       </w:t>
-      </w:r>
-      <w:r>
-        <w:br/>
-      </w:r>
+        <w:t xml:space="preserve">##      speed           </w:t>
+      </w:r>
+      <w:proofErr w:type="spellStart"/>
       <w:r>
         <w:rPr>
           <w:rStyle w:val="VerbatimChar"/>
         </w:rPr>
-        <w:t xml:space="preserve">##  Min.   : 4.0   Min.   :  2.00  </w:t>
+        <w:t>dist</w:t>
+      </w:r>
+      <w:proofErr w:type="spellEnd"/>
+      <w:r>
+        <w:rPr>
+          <w:rStyle w:val="VerbatimChar"/>
+        </w:rPr>
+        <w:t xml:space="preserve">       </w:t>
+      </w:r>
+      <w:r>
+        <w:br/>
+      </w:r>
+      <w:r>
+        <w:rPr>
+          <w:rStyle w:val="VerbatimChar"/>
+        </w:rPr>
+        <w:t>#</w:t>
+      </w:r>
+      <w:proofErr w:type="gramStart"/>
+      <w:r>
+        <w:rPr>
+          <w:rStyle w:val="VerbatimChar"/>
+        </w:rPr>
+        <w:t>#  Min</w:t>
+      </w:r>
+      <w:proofErr w:type="gramEnd"/>
+      <w:r>
+        <w:rPr>
+          <w:rStyle w:val="VerbatimChar"/>
+        </w:rPr>
+        <w:t xml:space="preserve">.   : 4.0   Min.   :  2.00  </w:t>
       </w:r>
       <w:r>
         <w:br/>
@@ -159,8 +284,30 @@
         <w:rPr>
           <w:rStyle w:val="VerbatimChar"/>
         </w:rPr>
-        <w:t>##  Max.   :25.0   Max.   :120.00</w:t>
-      </w:r>
+        <w:t xml:space="preserve">##  Max.   </w:t>
+      </w:r>
+      <w:proofErr w:type="gramStart"/>
+      <w:r>
+        <w:rPr>
+          <w:rStyle w:val="VerbatimChar"/>
+        </w:rPr>
+        <w:t>:25.0</w:t>
+      </w:r>
+      <w:proofErr w:type="gramEnd"/>
+      <w:r>
+        <w:rPr>
+          <w:rStyle w:val="VerbatimChar"/>
+        </w:rPr>
+        <w:t xml:space="preserve">   Max.   </w:t>
+      </w:r>
+      <w:proofErr w:type="gramStart"/>
+      <w:r>
+        <w:rPr>
+          <w:rStyle w:val="VerbatimChar"/>
+        </w:rPr>
+        <w:t>:120.00</w:t>
+      </w:r>
+      <w:proofErr w:type="gramEnd"/>
     </w:p>
     <w:p>
       <w:pPr>
@@ -185,7 +332,6 @@
         <w:pStyle w:val="Heading3"/>
       </w:pPr>
       <w:r>
-        <w:lastRenderedPageBreak/>
         <w:t>Heading 3</w:t>
       </w:r>
     </w:p>
@@ -196,8 +342,9 @@
       <w:r>
         <w:rPr>
           <w:noProof/>
-          <w:lang w:val="en-AU" w:eastAsia="en-AU"/>
+          <w:lang w:val="en-AU" w:eastAsia="en-AU" w:bidi="ar-SA"/>
         </w:rPr>
+        <w:lastRenderedPageBreak/>
         <w:drawing>
           <wp:inline distT="0" distB="0" distL="0" distR="0">
             <wp:extent cx="4620126" cy="3696101"/>
@@ -271,10 +418,1443 @@
         <w:t>Table text</w:t>
       </w:r>
     </w:p>
+    <w:p>
+      <w:pPr>
+        <w:pStyle w:val="Compact"/>
+      </w:pPr>
+    </w:p>
+    <w:p>
+      <w:pPr>
+        <w:pStyle w:val="Title"/>
+      </w:pPr>
+      <w:r>
+        <w:t>Title</w:t>
+      </w:r>
+    </w:p>
+    <w:p>
+      <w:pPr>
+        <w:pStyle w:val="Author"/>
+      </w:pPr>
+      <w:proofErr w:type="spellStart"/>
+      <w:r>
+        <w:t>Firstname</w:t>
+      </w:r>
+      <w:proofErr w:type="spellEnd"/>
+    </w:p>
+    <w:p>
+      <w:pPr>
+        <w:pStyle w:val="Heading2"/>
+      </w:pPr>
+    </w:p>
+    <w:p>
+      <w:pPr>
+        <w:pStyle w:val="Abstract"/>
+      </w:pPr>
+      <w:r>
+        <w:rPr>
+          <w:b/>
+        </w:rPr>
+        <w:t xml:space="preserve">Abstract: </w:t>
+      </w:r>
+      <w:r>
+        <w:t xml:space="preserve">A single paragraph of about 200 words maximum. For research articles, abstracts should give a pertinent overview of the work. We strongly encourage authors to use the following style of structured abstracts, but </w:t>
+      </w:r>
+      <w:r>
+        <w:t>without</w:t>
+      </w:r>
+      <w:r>
+        <w:t xml:space="preserve"> headings: </w:t>
+      </w:r>
+      <w:r>
+        <w:t>(1)</w:t>
+      </w:r>
+      <w:r>
+        <w:t xml:space="preserve"> Background: Place the question addressed in a broad context and highlight the purpose of the study; </w:t>
+      </w:r>
+      <w:r>
+        <w:t>(2)</w:t>
+      </w:r>
+      <w:r>
+        <w:t xml:space="preserve"> Methods: Describe briefly the main methods or treatments applied; </w:t>
+      </w:r>
+      <w:r>
+        <w:t>(3)</w:t>
+      </w:r>
+      <w:r>
+        <w:t xml:space="preserve"> Results: Summarize the article's main findings; and </w:t>
+      </w:r>
+      <w:r>
+        <w:t>(4) Conclusions</w:t>
+      </w:r>
+      <w:r>
+        <w:t>: Indicate the main conclusions or interpretations. The abstract should be an objective representation of the article, it must not contain results which are not presented and substantiated in the main text and should not exaggerate the main conclusions.</w:t>
+      </w:r>
+    </w:p>
+    <w:p>
+      <w:pPr>
+        <w:pStyle w:val="Heading2"/>
+      </w:pPr>
+      <w:r>
+        <w:t>0. How to Use This Template</w:t>
+      </w:r>
+    </w:p>
+    <w:p>
+      <w:pPr>
+        <w:pStyle w:val="BodyText"/>
+      </w:pPr>
+      <w:r>
+        <w:lastRenderedPageBreak/>
+        <w:t xml:space="preserve">The </w:t>
+      </w:r>
+      <w:r>
+        <w:t>template</w:t>
+      </w:r>
+      <w:r>
+        <w:t xml:space="preserve"> details the sections that can be used in a manuscript. Note that each section has a corresponding style, which can be found in the ‘Styles’ menu of Word. Sections that are not mandatory are listed as such. The section titles given are for Articles. Review papers and other article types have a more flexible structure. </w:t>
+      </w:r>
+    </w:p>
+    <w:p>
+      <w:pPr>
+        <w:pStyle w:val="MDPI31text"/>
+        <w:rPr>
+          <w:lang w:eastAsia="zh-CN"/>
+        </w:rPr>
+      </w:pPr>
+      <w:r>
+        <w:rPr>
+          <w:lang w:eastAsia="zh-CN"/>
+        </w:rPr>
+        <w:t xml:space="preserve">Remove this paragraph and start section numbering with 1. For any questions, please contact the editorial office of the journal or </w:t>
+      </w:r>
+      <w:hyperlink r:id="rId9" w:history="1">
+        <w:r>
+          <w:rPr>
+            <w:rStyle w:val="Hyperlink"/>
+            <w:lang w:eastAsia="zh-CN"/>
+          </w:rPr>
+          <w:t>support@mdpi.com</w:t>
+        </w:r>
+      </w:hyperlink>
+      <w:r>
+        <w:rPr>
+          <w:lang w:eastAsia="zh-CN"/>
+        </w:rPr>
+        <w:t>.</w:t>
+      </w:r>
+    </w:p>
+    <w:p>
+      <w:pPr>
+        <w:pStyle w:val="MDPI31text"/>
+        <w:rPr>
+          <w:lang w:eastAsia="zh-CN"/>
+        </w:rPr>
+      </w:pPr>
+    </w:p>
+    <w:p>
+      <w:pPr>
+        <w:pStyle w:val="MDPI31text"/>
+        <w:rPr>
+          <w:lang w:eastAsia="zh-CN"/>
+        </w:rPr>
+      </w:pPr>
+    </w:p>
+    <w:p>
+      <w:pPr>
+        <w:pStyle w:val="MDPI21heading1"/>
+      </w:pPr>
+      <w:r>
+        <w:t>3.</w:t>
+      </w:r>
+      <w:r>
+        <w:t xml:space="preserve"> Results</w:t>
+      </w:r>
+    </w:p>
+    <w:p>
+      <w:pPr>
+        <w:pStyle w:val="MDPI31text"/>
+      </w:pPr>
+      <w:r>
+        <w:t>This section may be divided by subheadings. It should provide a concise and precise description of the experimental results, their interpretation as well as the experimental conclusions that can be</w:t>
+      </w:r>
+      <w:r>
+        <w:t xml:space="preserve"> </w:t>
+      </w:r>
+      <w:r>
+        <w:t xml:space="preserve">drawn. </w:t>
+      </w:r>
+    </w:p>
+    <w:p>
+      <w:pPr>
+        <w:pStyle w:val="Heading3"/>
+      </w:pPr>
+      <w:r>
+        <w:t>3</w:t>
+      </w:r>
+      <w:r>
+        <w:t xml:space="preserve">.1. </w:t>
+      </w:r>
+      <w:r>
+        <w:t>Subsection</w:t>
+      </w:r>
+    </w:p>
+    <w:p>
+      <w:pPr>
+        <w:pStyle w:val="Heading4"/>
+      </w:pPr>
+      <w:r>
+        <w:t>3</w:t>
+      </w:r>
+      <w:r>
+        <w:t xml:space="preserve">.1.1. </w:t>
+      </w:r>
+      <w:proofErr w:type="spellStart"/>
+      <w:r>
+        <w:t>Subsubsection</w:t>
+      </w:r>
+      <w:proofErr w:type="spellEnd"/>
+    </w:p>
+    <w:p>
+      <w:pPr>
+        <w:pStyle w:val="MDPI35textbeforelist"/>
+      </w:pPr>
+      <w:r>
+        <w:t>Bulleted lists look like this:</w:t>
+      </w:r>
+    </w:p>
+    <w:p>
+      <w:pPr>
+        <w:pStyle w:val="MDPI38bullet"/>
+      </w:pPr>
+      <w:r>
+        <w:t>First bullet</w:t>
+      </w:r>
+    </w:p>
+    <w:p>
+      <w:pPr>
+        <w:pStyle w:val="MDPI38bullet"/>
+      </w:pPr>
+      <w:r>
+        <w:t>Second bullet</w:t>
+      </w:r>
+    </w:p>
+    <w:p>
+      <w:pPr>
+        <w:pStyle w:val="MDPI38bullet"/>
+      </w:pPr>
+      <w:r>
+        <w:t>Third bullet</w:t>
+      </w:r>
+    </w:p>
+    <w:p>
+      <w:pPr>
+        <w:pStyle w:val="MDPI36textafterlist"/>
+        <w:spacing w:after="120"/>
+      </w:pPr>
+      <w:r>
+        <w:t>Numbered lists can be added as follows:</w:t>
+      </w:r>
+    </w:p>
+    <w:p>
+      <w:pPr>
+        <w:pStyle w:val="MDPI37itemize"/>
+      </w:pPr>
+      <w:r>
+        <w:t>First item</w:t>
+      </w:r>
+    </w:p>
+    <w:p>
+      <w:pPr>
+        <w:pStyle w:val="MDPI37itemize"/>
+      </w:pPr>
+      <w:r>
+        <w:t>Second item</w:t>
+      </w:r>
+    </w:p>
+    <w:p>
+      <w:pPr>
+        <w:pStyle w:val="MDPI37itemize"/>
+      </w:pPr>
+      <w:r>
+        <w:t>Third item</w:t>
+      </w:r>
+    </w:p>
+    <w:p>
+      <w:pPr>
+        <w:pStyle w:val="MDPI36textafterlist"/>
+      </w:pPr>
+      <w:r>
+        <w:t>The text continues here.</w:t>
+      </w:r>
+    </w:p>
+    <w:p>
+      <w:pPr>
+        <w:pStyle w:val="MDPI22heading2"/>
+      </w:pPr>
+      <w:r>
+        <w:t>3</w:t>
+      </w:r>
+      <w:r>
+        <w:t>.2. Figures, Tables and Schemes</w:t>
+      </w:r>
+    </w:p>
+    <w:p>
+      <w:pPr>
+        <w:pStyle w:val="MDPI33textspaceafter"/>
+      </w:pPr>
+      <w:r>
+        <w:t xml:space="preserve">All figures and tables should be cited in the main text as Figure 1, Table 1, </w:t>
+      </w:r>
+      <w:r>
+        <w:t>etc.</w:t>
+      </w:r>
+    </w:p>
+    <w:tbl>
+      <w:tblPr>
+        <w:tblW w:w="0" w:type="auto"/>
+        <w:tblInd w:w="1242" w:type="dxa"/>
+        <w:tblLook w:val="04A0" w:firstRow="1" w:lastRow="0" w:firstColumn="1" w:lastColumn="0" w:noHBand="0" w:noVBand="1"/>
+      </w:tblPr>
+      <w:tblGrid>
+        <w:gridCol w:w="3287"/>
+        <w:gridCol w:w="3092"/>
+      </w:tblGrid>
+      <w:tr>
+        <w:tc>
+          <w:tcPr>
+            <w:tcW w:w="3287" w:type="dxa"/>
+          </w:tcPr>
+          <w:p>
+            <w:pPr>
+              <w:pStyle w:val="MDPI52figure"/>
+              <w:adjustRightInd w:val="0"/>
+              <w:snapToGrid w:val="0"/>
+            </w:pPr>
+            <w:r>
+              <w:rPr>
+                <w:noProof/>
+                <w:snapToGrid/>
+                <w:lang w:val="en-AU" w:eastAsia="en-AU" w:bidi="ar-SA"/>
+              </w:rPr>
+              <w:drawing>
+                <wp:inline distT="0" distB="0" distL="0" distR="0" wp14:anchorId="250DD669" wp14:editId="1EE74EBE">
+                  <wp:extent cx="1257300" cy="1257300"/>
+                  <wp:effectExtent l="0" t="0" r="0" b="0"/>
+                  <wp:docPr id="3" name="Picture 3" descr="C:\Users\martin\Downloads\testFigure.tif"/>
+                  <wp:cNvGraphicFramePr>
+                    <a:graphicFrameLocks xmlns:a="http://schemas.openxmlformats.org/drawingml/2006/main" noChangeAspect="1"/>
+                  </wp:cNvGraphicFramePr>
+                  <a:graphic xmlns:a="http://schemas.openxmlformats.org/drawingml/2006/main">
+                    <a:graphicData uri="http://schemas.openxmlformats.org/drawingml/2006/picture">
+                      <pic:pic xmlns:pic="http://schemas.openxmlformats.org/drawingml/2006/picture">
+                        <pic:nvPicPr>
+                          <pic:cNvPr id="0" name="Picture 1" descr="C:\Users\martin\Downloads\testFigure.tif"/>
+                          <pic:cNvPicPr>
+                            <a:picLocks noChangeAspect="1" noChangeArrowheads="1"/>
+                          </pic:cNvPicPr>
+                        </pic:nvPicPr>
+                        <pic:blipFill>
+                          <a:blip r:embed="rId10">
+                            <a:extLst>
+                              <a:ext uri="{28A0092B-C50C-407E-A947-70E740481C1C}">
+                                <a14:useLocalDpi xmlns:a14="http://schemas.microsoft.com/office/drawing/2010/main" val="0"/>
+                              </a:ext>
+                            </a:extLst>
+                          </a:blip>
+                          <a:srcRect/>
+                          <a:stretch>
+                            <a:fillRect/>
+                          </a:stretch>
+                        </pic:blipFill>
+                        <pic:spPr bwMode="auto">
+                          <a:xfrm>
+                            <a:off x="0" y="0"/>
+                            <a:ext cx="1257300" cy="1257300"/>
+                          </a:xfrm>
+                          <a:prstGeom prst="rect">
+                            <a:avLst/>
+                          </a:prstGeom>
+                          <a:solidFill>
+                            <a:srgbClr val="FFFFFF"/>
+                          </a:solidFill>
+                          <a:ln>
+                            <a:noFill/>
+                          </a:ln>
+                        </pic:spPr>
+                      </pic:pic>
+                    </a:graphicData>
+                  </a:graphic>
+                </wp:inline>
+              </w:drawing>
+            </w:r>
+          </w:p>
+          <w:p>
+            <w:pPr>
+              <w:pStyle w:val="MDPI52figure"/>
+              <w:adjustRightInd w:val="0"/>
+              <w:snapToGrid w:val="0"/>
+              <w:rPr>
+                <w:sz w:val="20"/>
+              </w:rPr>
+            </w:pPr>
+            <w:r>
+              <w:rPr>
+                <w:sz w:val="20"/>
+              </w:rPr>
+              <w:t>(</w:t>
+            </w:r>
+            <w:r>
+              <w:rPr>
+                <w:b/>
+                <w:sz w:val="20"/>
+              </w:rPr>
+              <w:t>a</w:t>
+            </w:r>
+            <w:r>
+              <w:rPr>
+                <w:sz w:val="20"/>
+              </w:rPr>
+              <w:t>)</w:t>
+            </w:r>
+          </w:p>
+        </w:tc>
+        <w:tc>
+          <w:tcPr>
+            <w:tcW w:w="3092" w:type="dxa"/>
+          </w:tcPr>
+          <w:p>
+            <w:pPr>
+              <w:pStyle w:val="MDPI52figure"/>
+              <w:adjustRightInd w:val="0"/>
+              <w:snapToGrid w:val="0"/>
+            </w:pPr>
+            <w:r>
+              <w:rPr>
+                <w:noProof/>
+                <w:snapToGrid/>
+                <w:lang w:val="en-AU" w:eastAsia="en-AU" w:bidi="ar-SA"/>
+              </w:rPr>
+              <w:drawing>
+                <wp:inline distT="0" distB="0" distL="0" distR="0" wp14:anchorId="2AC48546" wp14:editId="50399563">
+                  <wp:extent cx="1257300" cy="1257300"/>
+                  <wp:effectExtent l="0" t="0" r="0" b="0"/>
+                  <wp:docPr id="2" name="Picture 2" descr="C:\Users\martin\Downloads\testFigure.tif"/>
+                  <wp:cNvGraphicFramePr>
+                    <a:graphicFrameLocks xmlns:a="http://schemas.openxmlformats.org/drawingml/2006/main" noChangeAspect="1"/>
+                  </wp:cNvGraphicFramePr>
+                  <a:graphic xmlns:a="http://schemas.openxmlformats.org/drawingml/2006/main">
+                    <a:graphicData uri="http://schemas.openxmlformats.org/drawingml/2006/picture">
+                      <pic:pic xmlns:pic="http://schemas.openxmlformats.org/drawingml/2006/picture">
+                        <pic:nvPicPr>
+                          <pic:cNvPr id="0" name="Picture 2" descr="C:\Users\martin\Downloads\testFigure.tif"/>
+                          <pic:cNvPicPr>
+                            <a:picLocks noChangeAspect="1" noChangeArrowheads="1"/>
+                          </pic:cNvPicPr>
+                        </pic:nvPicPr>
+                        <pic:blipFill>
+                          <a:blip r:embed="rId10">
+                            <a:extLst>
+                              <a:ext uri="{28A0092B-C50C-407E-A947-70E740481C1C}">
+                                <a14:useLocalDpi xmlns:a14="http://schemas.microsoft.com/office/drawing/2010/main" val="0"/>
+                              </a:ext>
+                            </a:extLst>
+                          </a:blip>
+                          <a:srcRect/>
+                          <a:stretch>
+                            <a:fillRect/>
+                          </a:stretch>
+                        </pic:blipFill>
+                        <pic:spPr bwMode="auto">
+                          <a:xfrm>
+                            <a:off x="0" y="0"/>
+                            <a:ext cx="1257300" cy="1257300"/>
+                          </a:xfrm>
+                          <a:prstGeom prst="rect">
+                            <a:avLst/>
+                          </a:prstGeom>
+                          <a:solidFill>
+                            <a:srgbClr val="FFFFFF"/>
+                          </a:solidFill>
+                          <a:ln>
+                            <a:noFill/>
+                          </a:ln>
+                        </pic:spPr>
+                      </pic:pic>
+                    </a:graphicData>
+                  </a:graphic>
+                </wp:inline>
+              </w:drawing>
+            </w:r>
+          </w:p>
+          <w:p>
+            <w:pPr>
+              <w:pStyle w:val="MDPI52figure"/>
+              <w:adjustRightInd w:val="0"/>
+              <w:snapToGrid w:val="0"/>
+              <w:rPr>
+                <w:sz w:val="20"/>
+              </w:rPr>
+            </w:pPr>
+            <w:r>
+              <w:rPr>
+                <w:sz w:val="20"/>
+              </w:rPr>
+              <w:t>(</w:t>
+            </w:r>
+            <w:r>
+              <w:rPr>
+                <w:b/>
+                <w:sz w:val="20"/>
+              </w:rPr>
+              <w:t>b</w:t>
+            </w:r>
+            <w:r>
+              <w:rPr>
+                <w:sz w:val="20"/>
+              </w:rPr>
+              <w:t>)</w:t>
+            </w:r>
+          </w:p>
+        </w:tc>
+      </w:tr>
+    </w:tbl>
+    <w:p>
+      <w:pPr>
+        <w:pStyle w:val="MDPI51figurecaption"/>
+      </w:pPr>
+      <w:r>
+        <w:rPr>
+          <w:b/>
+        </w:rPr>
+        <w:t>Figure 1.</w:t>
+      </w:r>
+      <w:r>
+        <w:t xml:space="preserve"> This is a figure, Schemes follow the same formatting. If there are multiple panels, they should be listed as: (</w:t>
+      </w:r>
+      <w:r>
+        <w:rPr>
+          <w:b/>
+        </w:rPr>
+        <w:t>a</w:t>
+      </w:r>
+      <w:r>
+        <w:t>) Description of what is contained in the first panel; (</w:t>
+      </w:r>
+      <w:r>
+        <w:rPr>
+          <w:b/>
+        </w:rPr>
+        <w:t>b</w:t>
+      </w:r>
+      <w:r>
+        <w:t>) Description of what is contained in the second panel. Figures should be placed in the main text near to the first time they are</w:t>
+      </w:r>
+      <w:r>
+        <w:t xml:space="preserve"> </w:t>
+      </w:r>
+      <w:r>
+        <w:t>cited. A caption on a single line should be centered.</w:t>
+      </w:r>
+    </w:p>
+    <w:p>
+      <w:pPr>
+        <w:pStyle w:val="MDPI41tablecaption"/>
+        <w:jc w:val="center"/>
+      </w:pPr>
+      <w:r>
+        <w:rPr>
+          <w:b/>
+        </w:rPr>
+        <w:t>Table 1.</w:t>
+      </w:r>
+      <w:r>
+        <w:t xml:space="preserve"> This is a table. Tables should be placed in the main text near to the first time they are cited.</w:t>
+      </w:r>
+    </w:p>
+    <w:tbl>
+      <w:tblPr>
+        <w:tblW w:w="0" w:type="auto"/>
+        <w:jc w:val="center"/>
+        <w:tblBorders>
+          <w:top w:val="single" w:sz="8" w:space="0" w:color="auto"/>
+          <w:bottom w:val="single" w:sz="8" w:space="0" w:color="auto"/>
+        </w:tblBorders>
+        <w:tblLook w:val="04A0" w:firstRow="1" w:lastRow="0" w:firstColumn="1" w:lastColumn="0" w:noHBand="0" w:noVBand="1"/>
+      </w:tblPr>
+      <w:tblGrid>
+        <w:gridCol w:w="920"/>
+        <w:gridCol w:w="907"/>
+        <w:gridCol w:w="992"/>
+      </w:tblGrid>
+      <w:tr>
+        <w:trPr>
+          <w:jc w:val="center"/>
+        </w:trPr>
+        <w:tc>
+          <w:tcPr>
+            <w:tcW w:w="920" w:type="dxa"/>
+            <w:tcBorders>
+              <w:bottom w:val="single" w:sz="4" w:space="0" w:color="auto"/>
+            </w:tcBorders>
+            <w:shd w:val="clear" w:color="auto" w:fill="auto"/>
+            <w:vAlign w:val="center"/>
+          </w:tcPr>
+          <w:p>
+            <w:pPr>
+              <w:pStyle w:val="MDPI42tablebody"/>
+              <w:spacing w:line="240" w:lineRule="auto"/>
+              <w:rPr>
+                <w:b/>
+                <w:lang w:val="de-DE"/>
+              </w:rPr>
+            </w:pPr>
+            <w:r>
+              <w:rPr>
+                <w:b/>
+                <w:lang w:val="de-DE"/>
+              </w:rPr>
+              <w:t>Title 1</w:t>
+            </w:r>
+          </w:p>
+        </w:tc>
+        <w:tc>
+          <w:tcPr>
+            <w:tcW w:w="907" w:type="dxa"/>
+            <w:tcBorders>
+              <w:bottom w:val="single" w:sz="4" w:space="0" w:color="auto"/>
+            </w:tcBorders>
+            <w:shd w:val="clear" w:color="auto" w:fill="auto"/>
+            <w:vAlign w:val="center"/>
+          </w:tcPr>
+          <w:p>
+            <w:pPr>
+              <w:pStyle w:val="MDPI42tablebody"/>
+              <w:spacing w:line="240" w:lineRule="auto"/>
+              <w:rPr>
+                <w:b/>
+                <w:lang w:val="de-DE"/>
+              </w:rPr>
+            </w:pPr>
+            <w:r>
+              <w:rPr>
+                <w:b/>
+                <w:lang w:val="de-DE"/>
+              </w:rPr>
+              <w:t>Title 2</w:t>
+            </w:r>
+          </w:p>
+        </w:tc>
+        <w:tc>
+          <w:tcPr>
+            <w:tcW w:w="992" w:type="dxa"/>
+            <w:tcBorders>
+              <w:bottom w:val="single" w:sz="4" w:space="0" w:color="auto"/>
+            </w:tcBorders>
+            <w:shd w:val="clear" w:color="auto" w:fill="auto"/>
+            <w:vAlign w:val="center"/>
+          </w:tcPr>
+          <w:p>
+            <w:pPr>
+              <w:pStyle w:val="MDPI42tablebody"/>
+              <w:spacing w:line="240" w:lineRule="auto"/>
+              <w:rPr>
+                <w:b/>
+                <w:lang w:val="de-DE"/>
+              </w:rPr>
+            </w:pPr>
+            <w:r>
+              <w:rPr>
+                <w:b/>
+                <w:lang w:val="de-DE"/>
+              </w:rPr>
+              <w:t>Title 3</w:t>
+            </w:r>
+          </w:p>
+        </w:tc>
+      </w:tr>
+      <w:tr>
+        <w:trPr>
+          <w:jc w:val="center"/>
+        </w:trPr>
+        <w:tc>
+          <w:tcPr>
+            <w:tcW w:w="920" w:type="dxa"/>
+            <w:shd w:val="clear" w:color="auto" w:fill="auto"/>
+            <w:vAlign w:val="center"/>
+          </w:tcPr>
+          <w:p>
+            <w:pPr>
+              <w:pStyle w:val="MDPI42tablebody"/>
+              <w:spacing w:line="240" w:lineRule="auto"/>
+              <w:rPr>
+                <w:lang w:val="de-DE"/>
+              </w:rPr>
+            </w:pPr>
+            <w:r>
+              <w:rPr>
+                <w:lang w:val="de-DE"/>
+              </w:rPr>
+              <w:lastRenderedPageBreak/>
+              <w:t>entry 1</w:t>
+            </w:r>
+          </w:p>
+        </w:tc>
+        <w:tc>
+          <w:tcPr>
+            <w:tcW w:w="907" w:type="dxa"/>
+            <w:shd w:val="clear" w:color="auto" w:fill="auto"/>
+            <w:vAlign w:val="center"/>
+          </w:tcPr>
+          <w:p>
+            <w:pPr>
+              <w:pStyle w:val="MDPI42tablebody"/>
+              <w:spacing w:line="240" w:lineRule="auto"/>
+              <w:rPr>
+                <w:lang w:val="de-DE"/>
+              </w:rPr>
+            </w:pPr>
+            <w:r>
+              <w:rPr>
+                <w:lang w:val="de-DE"/>
+              </w:rPr>
+              <w:t>data</w:t>
+            </w:r>
+          </w:p>
+        </w:tc>
+        <w:tc>
+          <w:tcPr>
+            <w:tcW w:w="992" w:type="dxa"/>
+            <w:shd w:val="clear" w:color="auto" w:fill="auto"/>
+            <w:vAlign w:val="center"/>
+          </w:tcPr>
+          <w:p>
+            <w:pPr>
+              <w:pStyle w:val="MDPI42tablebody"/>
+              <w:spacing w:line="240" w:lineRule="auto"/>
+              <w:rPr>
+                <w:lang w:val="de-DE"/>
+              </w:rPr>
+            </w:pPr>
+            <w:r>
+              <w:rPr>
+                <w:lang w:val="de-DE"/>
+              </w:rPr>
+              <w:t>data</w:t>
+            </w:r>
+          </w:p>
+        </w:tc>
+      </w:tr>
+      <w:tr>
+        <w:trPr>
+          <w:jc w:val="center"/>
+        </w:trPr>
+        <w:tc>
+          <w:tcPr>
+            <w:tcW w:w="920" w:type="dxa"/>
+            <w:shd w:val="clear" w:color="auto" w:fill="auto"/>
+            <w:vAlign w:val="center"/>
+          </w:tcPr>
+          <w:p>
+            <w:pPr>
+              <w:pStyle w:val="MDPI42tablebody"/>
+              <w:spacing w:line="240" w:lineRule="auto"/>
+              <w:rPr>
+                <w:lang w:val="de-DE"/>
+              </w:rPr>
+            </w:pPr>
+            <w:r>
+              <w:rPr>
+                <w:lang w:val="de-DE"/>
+              </w:rPr>
+              <w:t>entry 2</w:t>
+            </w:r>
+          </w:p>
+        </w:tc>
+        <w:tc>
+          <w:tcPr>
+            <w:tcW w:w="907" w:type="dxa"/>
+            <w:shd w:val="clear" w:color="auto" w:fill="auto"/>
+            <w:vAlign w:val="center"/>
+          </w:tcPr>
+          <w:p>
+            <w:pPr>
+              <w:pStyle w:val="MDPI42tablebody"/>
+              <w:spacing w:line="240" w:lineRule="auto"/>
+              <w:rPr>
+                <w:lang w:val="de-DE"/>
+              </w:rPr>
+            </w:pPr>
+            <w:r>
+              <w:rPr>
+                <w:lang w:val="de-DE"/>
+              </w:rPr>
+              <w:t>data</w:t>
+            </w:r>
+          </w:p>
+        </w:tc>
+        <w:tc>
+          <w:tcPr>
+            <w:tcW w:w="992" w:type="dxa"/>
+            <w:shd w:val="clear" w:color="auto" w:fill="auto"/>
+            <w:vAlign w:val="center"/>
+          </w:tcPr>
+          <w:p>
+            <w:pPr>
+              <w:pStyle w:val="MDPI42tablebody"/>
+              <w:spacing w:line="240" w:lineRule="auto"/>
+              <w:rPr>
+                <w:lang w:val="de-DE"/>
+              </w:rPr>
+            </w:pPr>
+            <w:r>
+              <w:rPr>
+                <w:lang w:val="de-DE"/>
+              </w:rPr>
+              <w:t xml:space="preserve">data </w:t>
+            </w:r>
+            <w:r>
+              <w:rPr>
+                <w:vertAlign w:val="superscript"/>
+                <w:lang w:val="de-DE"/>
+              </w:rPr>
+              <w:t>1</w:t>
+            </w:r>
+          </w:p>
+        </w:tc>
+      </w:tr>
+    </w:tbl>
+    <w:p>
+      <w:pPr>
+        <w:pStyle w:val="MDPI43tablefooter"/>
+        <w:spacing w:after="240"/>
+        <w:jc w:val="center"/>
+      </w:pPr>
+      <w:r>
+        <w:rPr>
+          <w:vertAlign w:val="superscript"/>
+        </w:rPr>
+        <w:t>1</w:t>
+      </w:r>
+      <w:r>
+        <w:t xml:space="preserve"> Tables may have a footer.</w:t>
+      </w:r>
+    </w:p>
+    <w:p>
+      <w:pPr>
+        <w:pStyle w:val="MDPI22heading2"/>
+        <w:spacing w:before="0"/>
+      </w:pPr>
+      <w:r>
+        <w:t>3</w:t>
+      </w:r>
+      <w:r>
+        <w:t>.3. Formatting of Mathematical Components</w:t>
+      </w:r>
+    </w:p>
+    <w:p>
+      <w:pPr>
+        <w:pStyle w:val="MDPI31text"/>
+      </w:pPr>
+      <w:r>
+        <w:t>This is an example of an equation:</w:t>
+      </w:r>
+    </w:p>
+    <w:tbl>
+      <w:tblPr>
+        <w:tblW w:w="5000" w:type="pct"/>
+        <w:jc w:val="center"/>
+        <w:tblCellMar>
+          <w:left w:w="0" w:type="dxa"/>
+          <w:right w:w="0" w:type="dxa"/>
+        </w:tblCellMar>
+        <w:tblLook w:val="04A0" w:firstRow="1" w:lastRow="0" w:firstColumn="1" w:lastColumn="0" w:noHBand="0" w:noVBand="1"/>
+      </w:tblPr>
+      <w:tblGrid>
+        <w:gridCol w:w="8899"/>
+        <w:gridCol w:w="461"/>
+      </w:tblGrid>
+      <w:tr>
+        <w:trPr>
+          <w:jc w:val="center"/>
+        </w:trPr>
+        <w:tc>
+          <w:tcPr>
+            <w:tcW w:w="4754" w:type="pct"/>
+          </w:tcPr>
+          <w:p>
+            <w:pPr>
+              <w:pStyle w:val="MDPI39equation"/>
+            </w:pPr>
+            <w:r>
+              <w:t>a = 1,</w:t>
+            </w:r>
+          </w:p>
+        </w:tc>
+        <w:tc>
+          <w:tcPr>
+            <w:tcW w:w="246" w:type="pct"/>
+            <w:vAlign w:val="center"/>
+          </w:tcPr>
+          <w:p>
+            <w:pPr>
+              <w:pStyle w:val="MDPI3aequationnumber"/>
+              <w:spacing w:line="260" w:lineRule="atLeast"/>
+            </w:pPr>
+            <w:r>
+              <w:t>(1)</w:t>
+            </w:r>
+          </w:p>
+        </w:tc>
+      </w:tr>
+    </w:tbl>
+    <w:p>
+      <w:pPr>
+        <w:pStyle w:val="MDPI32textnoindent"/>
+      </w:pPr>
+      <w:proofErr w:type="gramStart"/>
+      <w:r>
+        <w:t>the</w:t>
+      </w:r>
+      <w:proofErr w:type="gramEnd"/>
+      <w:r>
+        <w:t xml:space="preserve"> text following an equation need not be a new paragraph. Please punctuate equations as regular</w:t>
+      </w:r>
+      <w:r>
+        <w:t xml:space="preserve"> </w:t>
+      </w:r>
+      <w:r>
+        <w:t>text.</w:t>
+      </w:r>
+    </w:p>
+    <w:p>
+      <w:pPr>
+        <w:pStyle w:val="MDPI33textspaceafter"/>
+      </w:pPr>
+      <w:r>
+        <w:t xml:space="preserve">Theorem-type environments (including propositions, lemmas, corollaries </w:t>
+      </w:r>
+      <w:r>
+        <w:t>etc.</w:t>
+      </w:r>
+      <w:r>
+        <w:t>) can be formatted as follows:</w:t>
+      </w:r>
+    </w:p>
+    <w:p>
+      <w:pPr>
+        <w:pStyle w:val="MDPI81theorem"/>
+      </w:pPr>
+      <w:r>
+        <w:rPr>
+          <w:b/>
+          <w:i w:val="0"/>
+        </w:rPr>
+        <w:t>Theorem 1.</w:t>
+      </w:r>
+      <w:r>
+        <w:t xml:space="preserve"> Example text of a theorem. Theorems, propositions, lemmas, </w:t>
+      </w:r>
+      <w:r>
+        <w:rPr>
+          <w:i w:val="0"/>
+        </w:rPr>
+        <w:t>etc.</w:t>
+      </w:r>
+      <w:r>
+        <w:t xml:space="preserve"> should be numbered sequentially (i.e., Proposition 2 follows Theorem 1). Examples or Remarks use the same formatting, but should be numbered separately, so a document may contain Theorem 1, Remark 1 and Example</w:t>
+      </w:r>
+      <w:r>
+        <w:t xml:space="preserve"> </w:t>
+      </w:r>
+      <w:r>
+        <w:t>1.</w:t>
+      </w:r>
+    </w:p>
+    <w:p>
+      <w:pPr>
+        <w:pStyle w:val="MDPI33textspaceafter"/>
+        <w:spacing w:before="240"/>
+      </w:pPr>
+      <w:r>
+        <w:t>The text continues here. Proofs must be formatted as follows:</w:t>
+      </w:r>
+    </w:p>
+    <w:p>
+      <w:pPr>
+        <w:pStyle w:val="MDPI82proof"/>
+      </w:pPr>
+      <w:r>
+        <w:rPr>
+          <w:b/>
+        </w:rPr>
+        <w:t>Proof of Theorem 1.</w:t>
+      </w:r>
+      <w:r>
+        <w:t xml:space="preserve"> Text of the proof. Note that the phrase ‘of Theorem 1’ is optional if it is clear which theorem is being referred to. Always finish a proof with the following symbol. □</w:t>
+      </w:r>
+    </w:p>
+    <w:p>
+      <w:pPr>
+        <w:pStyle w:val="MDPI34textspacebefore"/>
+      </w:pPr>
+      <w:r>
+        <w:t>The text continues here.</w:t>
+      </w:r>
+    </w:p>
+    <w:p>
+      <w:pPr>
+        <w:pStyle w:val="MDPI21heading1"/>
+      </w:pPr>
+      <w:r>
+        <w:t>4</w:t>
+      </w:r>
+      <w:r>
+        <w:t>. Discussion</w:t>
+      </w:r>
+    </w:p>
+    <w:p>
+      <w:pPr>
+        <w:pStyle w:val="MDPI31text"/>
+      </w:pPr>
+      <w:r>
+        <w:t>Authors should discuss the results and how they can be interpreted in perspective of previous studies and of the working hypotheses. The findings and their implications should be discussed in the broadest context possible. Future research directions may also be highlighted.</w:t>
+      </w:r>
+    </w:p>
+    <w:p>
+      <w:pPr>
+        <w:pStyle w:val="MDPI21heading1"/>
+      </w:pPr>
+      <w:r>
+        <w:t>5. Conclusions</w:t>
+      </w:r>
+    </w:p>
+    <w:p>
+      <w:pPr>
+        <w:pStyle w:val="MDPI31text"/>
+      </w:pPr>
+      <w:r>
+        <w:t>This section is not mandatory, but can be added to the manuscript if the discussion is unusually long or complex.</w:t>
+      </w:r>
+    </w:p>
+    <w:p>
+      <w:pPr>
+        <w:pStyle w:val="MDPI21heading1"/>
+      </w:pPr>
+      <w:r>
+        <w:t>6. Patents</w:t>
+      </w:r>
+    </w:p>
+    <w:p>
+      <w:pPr>
+        <w:pStyle w:val="MDPI31text"/>
+        <w:rPr>
+          <w:rFonts w:eastAsia="SimSun"/>
+          <w:lang w:eastAsia="zh-CN"/>
+        </w:rPr>
+      </w:pPr>
+      <w:r>
+        <w:t>This section is not mandatory, but may be added if there are patents resulting from the work reported in this manuscript.</w:t>
+      </w:r>
+    </w:p>
+    <w:p>
+      <w:pPr>
+        <w:pStyle w:val="MDPI61Supplementary"/>
+      </w:pPr>
+      <w:r>
+        <w:rPr>
+          <w:b/>
+        </w:rPr>
+        <w:t>Supplementary Materials:</w:t>
+      </w:r>
+      <w:r>
+        <w:t xml:space="preserve"> The following are available online at </w:t>
+      </w:r>
+      <w:r>
+        <w:t>www.mdpi.com/xxx/s1</w:t>
+      </w:r>
+      <w:r>
+        <w:t xml:space="preserve">, Figure S1: title, Table S1: title, Video S1: title. </w:t>
+      </w:r>
+    </w:p>
+    <w:p>
+      <w:pPr>
+        <w:pStyle w:val="MDPI62Acknowledgments"/>
+      </w:pPr>
+      <w:r>
+        <w:rPr>
+          <w:b/>
+        </w:rPr>
+        <w:t xml:space="preserve">Author Contributions: </w:t>
+      </w:r>
+      <w:r>
+        <w:t>For research articles with several authors, a short paragraph specifying their individual contributions must be provided. The following statements should be used “Conceptualization, X.X. and Y.Y.; methodology, X.X.; software, X.X.; validation, X.X., Y.Y. and Z.Z.; formal analysis, X.X.; investigation, X.X.; resources, X.X.; data curation, X.X.; writing—original draft preparation, X.X.; writing—review and editing, X.X.; visualization, X.X.; supervision, X.X.; project administration, X.X.; funding acquisition, Y.Y.</w:t>
+      </w:r>
+      <w:r>
+        <w:t xml:space="preserve"> All authors have read and agreed to the published version of the manuscript.</w:t>
+      </w:r>
+      <w:proofErr w:type="gramStart"/>
+      <w:r>
+        <w:t>”,</w:t>
+      </w:r>
+      <w:proofErr w:type="gramEnd"/>
+      <w:r>
+        <w:t xml:space="preserve"> please turn to the </w:t>
+      </w:r>
+      <w:hyperlink r:id="rId11" w:history="1">
+        <w:proofErr w:type="spellStart"/>
+        <w:r>
+          <w:rPr>
+            <w:rStyle w:val="Hyperlink"/>
+          </w:rPr>
+          <w:t>CRediT</w:t>
+        </w:r>
+        <w:proofErr w:type="spellEnd"/>
+        <w:r>
+          <w:rPr>
+            <w:rStyle w:val="Hyperlink"/>
+          </w:rPr>
+          <w:t xml:space="preserve"> taxonomy</w:t>
+        </w:r>
+      </w:hyperlink>
+      <w:r>
+        <w:t xml:space="preserve"> for the term explanation. Authorship must be limited to those who have contributed substantially to the work reported.</w:t>
+      </w:r>
+    </w:p>
+    <w:p>
+      <w:pPr>
+        <w:pStyle w:val="MDPI62Acknowledgments"/>
+      </w:pPr>
+      <w:r>
+        <w:rPr>
+          <w:b/>
+        </w:rPr>
+        <w:t xml:space="preserve">Funding: </w:t>
+      </w:r>
+      <w:r>
+        <w:t xml:space="preserve">Please add: “This research received no external funding” or “This research was funded by NAME OF FUNDER, grant number XXX” and “The APC was funded by XXX”. Check carefully that the details given are accurate </w:t>
+      </w:r>
+      <w:r>
+        <w:lastRenderedPageBreak/>
+        <w:t>and use the standard spelling of funding agency names at https://search.crossref.org/funding, any errors may affect your future funding.</w:t>
+      </w:r>
+    </w:p>
+    <w:p>
+      <w:pPr>
+        <w:pStyle w:val="MDPI62Acknowledgments"/>
+      </w:pPr>
+      <w:r>
+        <w:rPr>
+          <w:b/>
+        </w:rPr>
+        <w:t>Acknowledgments:</w:t>
+      </w:r>
+      <w:r>
+        <w:t xml:space="preserve"> In this section you can acknowledge any support given which is not covered by the author contribution or funding sections. This may include administrative and technical support, or donations in kind (e.g.</w:t>
+      </w:r>
+      <w:r>
+        <w:t>,</w:t>
+      </w:r>
+      <w:r>
+        <w:t xml:space="preserve"> materials used for experiments).</w:t>
+      </w:r>
+    </w:p>
+    <w:p>
+      <w:pPr>
+        <w:pStyle w:val="MDPI64CoI"/>
+      </w:pPr>
+      <w:r>
+        <w:rPr>
+          <w:b/>
+        </w:rPr>
+        <w:t>Conflicts of Interest:</w:t>
+      </w:r>
+      <w:r>
+        <w:t xml:space="preserve"> Declare conflicts of interest or state “The authors declare no conflict of interest.</w:t>
+      </w:r>
+      <w:r>
+        <w:t>”</w:t>
+      </w:r>
+      <w:r>
+        <w:t xml:space="preserve"> Authors must identify and declare any personal circumstances or interest that may be perceived as inappropriately influencing the representation or interpretation of reported research results. Any role of the </w:t>
+      </w:r>
+      <w:r>
+        <w:t>funders</w:t>
+      </w:r>
+      <w:r>
+        <w:t xml:space="preserve"> in the design of the study; in the collection, analyses or interpretation of data; in the writing of the manuscript, or in the decision to publish the results must be declared in this section. If there is no role, please state “The </w:t>
+      </w:r>
+      <w:r>
+        <w:t>funders</w:t>
+      </w:r>
+      <w:r>
+        <w:t xml:space="preserve"> had no role in the design of the study; in the collection, analyses, or interpretation of data; in the writing of the </w:t>
+      </w:r>
+      <w:r>
+        <w:t xml:space="preserve">manuscript, or in the </w:t>
+      </w:r>
+      <w:r>
+        <w:t>decision to publish the results”.</w:t>
+      </w:r>
+    </w:p>
+    <w:p>
+      <w:pPr>
+        <w:pStyle w:val="MDPI21heading1"/>
+      </w:pPr>
+      <w:r>
+        <w:t>Appendix A</w:t>
+      </w:r>
+    </w:p>
+    <w:p>
+      <w:pPr>
+        <w:pStyle w:val="MDPI31text"/>
+      </w:pPr>
+      <w:r>
+        <w:t>The appendix is an optional section that can contain details and data supplemental to the main text. For example, explanations of experimental details that would disrupt the flow of the main text, but nonetheless remain crucial to understanding and reproducing the research shown; figures of replicates for experiments of which representative data is shown in the main text can be added here if brief, or as Supplementary data. Mathematical proofs of results not central to the paper can be added as an appendix.</w:t>
+      </w:r>
+    </w:p>
+    <w:p>
+      <w:pPr>
+        <w:pStyle w:val="MDPI21heading1"/>
+      </w:pPr>
+      <w:r>
+        <w:t>Appendix B</w:t>
+      </w:r>
+    </w:p>
+    <w:p>
+      <w:pPr>
+        <w:pStyle w:val="MDPI31text"/>
+      </w:pPr>
+      <w:r>
+        <w:t xml:space="preserve">All appendix sections must be cited in the main text. In the appendixes, Figures, Tables, </w:t>
+      </w:r>
+      <w:r>
+        <w:t>etc.</w:t>
+      </w:r>
+      <w:r>
+        <w:t xml:space="preserve"> should be labeled starting with ‘A’, e.g., Figure A1, Figure A2, </w:t>
+      </w:r>
+      <w:r>
+        <w:t>etc.</w:t>
+      </w:r>
+      <w:r>
+        <w:t xml:space="preserve"> </w:t>
+      </w:r>
+    </w:p>
+    <w:p>
+      <w:pPr>
+        <w:pStyle w:val="MDPI21heading1"/>
+      </w:pPr>
+      <w:r>
+        <w:t>References</w:t>
+      </w:r>
+    </w:p>
+    <w:p>
+      <w:pPr>
+        <w:pStyle w:val="MDPI71References"/>
+        <w:numPr>
+          <w:ilvl w:val="0"/>
+          <w:numId w:val="0"/>
+        </w:numPr>
+        <w:ind w:left="425"/>
+      </w:pPr>
+      <w:r>
+        <w:t xml:space="preserve">References must be numbered in order of appearance in the text (including citations in tables and legends) and listed individually at the end of the manuscript. We recommend preparing the references with a bibliography software package, such as EndNote, </w:t>
+      </w:r>
+      <w:proofErr w:type="spellStart"/>
+      <w:r>
+        <w:t>ReferenceManager</w:t>
+      </w:r>
+      <w:proofErr w:type="spellEnd"/>
+      <w:r>
+        <w:t xml:space="preserve"> or </w:t>
+      </w:r>
+      <w:proofErr w:type="spellStart"/>
+      <w:r>
+        <w:t>Zotero</w:t>
+      </w:r>
+      <w:proofErr w:type="spellEnd"/>
+      <w:r>
+        <w:t xml:space="preserve"> to avoid typing mistakes and </w:t>
+      </w:r>
+      <w:r>
+        <w:t>duplicated references. Include the digital object identifier (DOI) for all references where available.</w:t>
+      </w:r>
+    </w:p>
+    <w:p>
+      <w:pPr>
+        <w:pStyle w:val="MDPI71References"/>
+        <w:numPr>
+          <w:ilvl w:val="0"/>
+          <w:numId w:val="0"/>
+        </w:numPr>
+        <w:ind w:left="425"/>
+      </w:pPr>
+    </w:p>
+    <w:p>
+      <w:pPr>
+        <w:pStyle w:val="MDPI71References"/>
+        <w:numPr>
+          <w:ilvl w:val="0"/>
+          <w:numId w:val="0"/>
+        </w:numPr>
+        <w:ind w:left="425"/>
+      </w:pPr>
+      <w:r>
+        <w:t xml:space="preserve">Citations and References in Supplementary files are permitted provided that they also appear in the reference list here. </w:t>
+      </w:r>
+    </w:p>
+    <w:p>
+      <w:pPr>
+        <w:pStyle w:val="MDPI71References"/>
+        <w:numPr>
+          <w:ilvl w:val="0"/>
+          <w:numId w:val="0"/>
+        </w:numPr>
+        <w:ind w:left="425"/>
+      </w:pPr>
+    </w:p>
+    <w:p>
+      <w:pPr>
+        <w:pStyle w:val="MDPI71References"/>
+        <w:numPr>
+          <w:ilvl w:val="0"/>
+          <w:numId w:val="0"/>
+        </w:numPr>
+        <w:ind w:left="425"/>
+      </w:pPr>
+      <w:r>
+        <w:t>In the text, reference numbers should be placed in square brackets [ ], and placed before the punctuation; for example [1], [1–3] or [1</w:t>
+      </w:r>
+      <w:proofErr w:type="gramStart"/>
+      <w:r>
+        <w:t>,3</w:t>
+      </w:r>
+      <w:proofErr w:type="gramEnd"/>
+      <w:r>
+        <w:t>]. For embedded citations in the text with pagination, use both parentheses and brackets to indicate the reference number and page numbers; for example [5] (p. 10), or [6] (pp. 101–105).</w:t>
+      </w:r>
+    </w:p>
+    <w:p>
+      <w:pPr>
+        <w:pStyle w:val="MDPI71References"/>
+        <w:numPr>
+          <w:ilvl w:val="0"/>
+          <w:numId w:val="0"/>
+        </w:numPr>
+        <w:ind w:left="425"/>
+      </w:pPr>
+    </w:p>
+    <w:p>
+      <w:pPr>
+        <w:pStyle w:val="MDPI71References"/>
+      </w:pPr>
+      <w:r>
+        <w:t xml:space="preserve">Author 1, A.B.; Author 2, C.D. Title of the article. </w:t>
+      </w:r>
+      <w:r>
+        <w:rPr>
+          <w:i/>
+        </w:rPr>
+        <w:t>Abbreviated Journal Name</w:t>
+      </w:r>
+      <w:r>
+        <w:t xml:space="preserve"> </w:t>
+      </w:r>
+      <w:r>
+        <w:rPr>
+          <w:b/>
+        </w:rPr>
+        <w:t>Year</w:t>
+      </w:r>
+      <w:r>
+        <w:t xml:space="preserve">, </w:t>
+      </w:r>
+      <w:r>
+        <w:rPr>
+          <w:i/>
+        </w:rPr>
+        <w:t>Volume</w:t>
+      </w:r>
+      <w:r>
+        <w:t xml:space="preserve">, </w:t>
+      </w:r>
+      <w:proofErr w:type="gramStart"/>
+      <w:r>
+        <w:t>page</w:t>
+      </w:r>
+      <w:proofErr w:type="gramEnd"/>
+      <w:r>
+        <w:t xml:space="preserve"> range</w:t>
+      </w:r>
+      <w:r>
+        <w:t>.</w:t>
+      </w:r>
+    </w:p>
+    <w:p>
+      <w:pPr>
+        <w:pStyle w:val="MDPI71References"/>
+      </w:pPr>
+      <w:r>
+        <w:t xml:space="preserve">Author 1, A.; Author 2, B. Title of the chapter. In </w:t>
+      </w:r>
+      <w:r>
+        <w:rPr>
+          <w:i/>
+        </w:rPr>
+        <w:t>Book Title</w:t>
+      </w:r>
+      <w:r>
+        <w:t>, 2nd ed.; Editor 1, A., Editor 2, B., Eds.; Publisher: Publisher Location, Country, 2007; Volume 3, pp. 154–</w:t>
+      </w:r>
+      <w:r>
+        <w:t>196.</w:t>
+      </w:r>
+    </w:p>
+    <w:p>
+      <w:pPr>
+        <w:pStyle w:val="MDPI71References"/>
+      </w:pPr>
+      <w:r>
+        <w:t xml:space="preserve">Author 1, A.; Author 2, B. </w:t>
+      </w:r>
+      <w:r>
+        <w:rPr>
+          <w:i/>
+        </w:rPr>
+        <w:t>Book Title</w:t>
+      </w:r>
+      <w:r>
+        <w:t>, 3rd ed.; Publisher: Publisher Location, Country, 2008; pp. 154–</w:t>
+      </w:r>
+      <w:r>
+        <w:t>196.</w:t>
+      </w:r>
+    </w:p>
+    <w:p>
+      <w:pPr>
+        <w:pStyle w:val="MDPI31text"/>
+        <w:rPr>
+          <w:lang w:eastAsia="zh-CN"/>
+        </w:rPr>
+      </w:pPr>
+      <w:r>
+        <w:t>Author 1, A.B.; Author 2, C. Title of Unpublished Work</w:t>
+      </w:r>
+    </w:p>
+    <w:p>
+      <w:pPr>
+        <w:pStyle w:val="BodyText"/>
+      </w:pPr>
+    </w:p>
     <w:sectPr>
+      <w:headerReference w:type="default" r:id="rId12"/>
+      <w:headerReference w:type="first" r:id="rId13"/>
+      <w:footerReference w:type="first" r:id="rId14"/>
       <w:pgSz w:w="12240" w:h="15840"/>
       <w:pgMar w:top="1440" w:right="1440" w:bottom="1440" w:left="1440" w:header="720" w:footer="720" w:gutter="0"/>
+      <w:lnNumType w:countBy="1" w:restart="continuous"/>
       <w:cols w:space="720"/>
+      <w:titlePg/>
+      <w:docGrid w:linePitch="326"/>
     </w:sectPr>
   </w:body>
 </w:document>
@@ -305,6 +1885,144 @@
 </w:endnotes>
 </file>
 
+<file path=word/footer1.xml><?xml version="1.0" encoding="utf-8"?>
+<w:ftr xmlns:wpc="http://schemas.microsoft.com/office/word/2010/wordprocessingCanvas" xmlns:cx="http://schemas.microsoft.com/office/drawing/2014/chartex" xmlns:cx1="http://schemas.microsoft.com/office/drawing/2015/9/8/chartex" xmlns:mc="http://schemas.openxmlformats.org/markup-compatibility/2006" xmlns:o="urn:schemas-microsoft-com:office:office" xmlns:r="http://schemas.openxmlformats.org/officeDocument/2006/relationships" xmlns:m="http://schemas.openxmlformats.org/officeDocument/2006/math" xmlns:v="urn:schemas-microsoft-com:vml" xmlns:wp14="http://schemas.microsoft.com/office/word/2010/wordprocessingDrawing" xmlns:wp="http://schemas.openxmlformats.org/drawingml/2006/wordprocessingDrawing" xmlns:w10="urn:schemas-microsoft-com:office:word" xmlns:w="http://schemas.openxmlformats.org/wordprocessingml/2006/main" xmlns:w14="http://schemas.microsoft.com/office/word/2010/wordml" xmlns:w15="http://schemas.microsoft.com/office/word/2012/wordml" xmlns:w16se="http://schemas.microsoft.com/office/word/2015/wordml/symex" xmlns:wpg="http://schemas.microsoft.com/office/word/2010/wordprocessingGroup" xmlns:wpi="http://schemas.microsoft.com/office/word/2010/wordprocessingInk" xmlns:wne="http://schemas.microsoft.com/office/word/2006/wordml" xmlns:wps="http://schemas.microsoft.com/office/word/2010/wordprocessingShape" mc:Ignorable="w14 w15 w16se wp14">
+  <w:p>
+    <w:pPr>
+      <w:tabs>
+        <w:tab w:val="right" w:pos="8844"/>
+      </w:tabs>
+      <w:adjustRightInd w:val="0"/>
+      <w:snapToGrid w:val="0"/>
+      <w:spacing w:before="120"/>
+      <w:rPr>
+        <w:rFonts w:ascii="Palatino Linotype" w:hAnsi="Palatino Linotype"/>
+        <w:sz w:val="16"/>
+        <w:szCs w:val="16"/>
+        <w:lang w:val="fr-CH"/>
+      </w:rPr>
+    </w:pPr>
+    <w:r>
+      <w:rPr>
+        <w:rFonts w:ascii="Palatino Linotype" w:hAnsi="Palatino Linotype"/>
+        <w:i/>
+        <w:sz w:val="16"/>
+        <w:szCs w:val="16"/>
+      </w:rPr>
+      <w:t xml:space="preserve">Agronomy </w:t>
+    </w:r>
+    <w:r>
+      <w:rPr>
+        <w:rFonts w:ascii="Palatino Linotype" w:hAnsi="Palatino Linotype"/>
+        <w:b/>
+        <w:bCs/>
+        <w:iCs/>
+        <w:sz w:val="16"/>
+        <w:szCs w:val="16"/>
+      </w:rPr>
+      <w:t>20</w:t>
+    </w:r>
+    <w:r>
+      <w:rPr>
+        <w:rFonts w:ascii="Palatino Linotype" w:hAnsi="Palatino Linotype"/>
+        <w:b/>
+        <w:bCs/>
+        <w:iCs/>
+        <w:sz w:val="16"/>
+        <w:szCs w:val="16"/>
+      </w:rPr>
+      <w:t>20</w:t>
+    </w:r>
+    <w:r>
+      <w:rPr>
+        <w:rFonts w:ascii="Palatino Linotype" w:hAnsi="Palatino Linotype"/>
+        <w:bCs/>
+        <w:iCs/>
+        <w:sz w:val="16"/>
+        <w:szCs w:val="16"/>
+      </w:rPr>
+      <w:t xml:space="preserve">, </w:t>
+    </w:r>
+    <w:r>
+      <w:rPr>
+        <w:rFonts w:ascii="Palatino Linotype" w:hAnsi="Palatino Linotype"/>
+        <w:bCs/>
+        <w:i/>
+        <w:iCs/>
+        <w:sz w:val="16"/>
+        <w:szCs w:val="16"/>
+      </w:rPr>
+      <w:t>10</w:t>
+    </w:r>
+    <w:r>
+      <w:rPr>
+        <w:rFonts w:ascii="Palatino Linotype" w:hAnsi="Palatino Linotype"/>
+        <w:bCs/>
+        <w:iCs/>
+        <w:sz w:val="16"/>
+        <w:szCs w:val="16"/>
+      </w:rPr>
+      <w:t xml:space="preserve">, </w:t>
+    </w:r>
+    <w:r>
+      <w:rPr>
+        <w:rFonts w:ascii="Palatino Linotype" w:hAnsi="Palatino Linotype"/>
+        <w:bCs/>
+        <w:iCs/>
+        <w:sz w:val="16"/>
+        <w:szCs w:val="16"/>
+      </w:rPr>
+      <w:t xml:space="preserve">x; </w:t>
+    </w:r>
+    <w:proofErr w:type="spellStart"/>
+    <w:r>
+      <w:rPr>
+        <w:rFonts w:ascii="Palatino Linotype" w:hAnsi="Palatino Linotype"/>
+        <w:bCs/>
+        <w:iCs/>
+        <w:sz w:val="16"/>
+        <w:szCs w:val="16"/>
+      </w:rPr>
+      <w:t>doi</w:t>
+    </w:r>
+    <w:proofErr w:type="spellEnd"/>
+    <w:r>
+      <w:rPr>
+        <w:rFonts w:ascii="Palatino Linotype" w:hAnsi="Palatino Linotype"/>
+        <w:bCs/>
+        <w:iCs/>
+        <w:sz w:val="16"/>
+        <w:szCs w:val="16"/>
+      </w:rPr>
+      <w:t>: FOR PEER REVIEW</w:t>
+    </w:r>
+    <w:r>
+      <w:rPr>
+        <w:rFonts w:ascii="Palatino Linotype" w:hAnsi="Palatino Linotype"/>
+        <w:sz w:val="16"/>
+        <w:szCs w:val="16"/>
+        <w:lang w:val="fr-CH"/>
+      </w:rPr>
+      <w:tab/>
+      <w:t>www.mdpi.com/journal/</w:t>
+    </w:r>
+    <w:r>
+      <w:rPr>
+        <w:rFonts w:ascii="Palatino Linotype" w:hAnsi="Palatino Linotype"/>
+        <w:sz w:val="16"/>
+        <w:szCs w:val="16"/>
+      </w:rPr>
+      <w:t>agronomy</w:t>
+    </w:r>
+  </w:p>
+  <w:p>
+    <w:pPr>
+      <w:pStyle w:val="Footer"/>
+    </w:pPr>
+  </w:p>
+</w:ftr>
+</file>
+
 <file path=word/footnotes.xml><?xml version="1.0" encoding="utf-8"?>
 <w:footnotes xmlns:wpc="http://schemas.microsoft.com/office/word/2010/wordprocessingCanvas" xmlns:cx="http://schemas.microsoft.com/office/drawing/2014/chartex" xmlns:cx1="http://schemas.microsoft.com/office/drawing/2015/9/8/chartex" xmlns:mc="http://schemas.openxmlformats.org/markup-compatibility/2006" xmlns:o="urn:schemas-microsoft-com:office:office" xmlns:r="http://schemas.openxmlformats.org/officeDocument/2006/relationships" xmlns:m="http://schemas.openxmlformats.org/officeDocument/2006/math" xmlns:v="urn:schemas-microsoft-com:vml" xmlns:wp14="http://schemas.microsoft.com/office/word/2010/wordprocessingDrawing" xmlns:wp="http://schemas.openxmlformats.org/drawingml/2006/wordprocessingDrawing" xmlns:w10="urn:schemas-microsoft-com:office:word" xmlns:w="http://schemas.openxmlformats.org/wordprocessingml/2006/main" xmlns:w14="http://schemas.microsoft.com/office/word/2010/wordml" xmlns:w15="http://schemas.microsoft.com/office/word/2012/wordml" xmlns:w16se="http://schemas.microsoft.com/office/word/2015/wordml/symex" xmlns:wpg="http://schemas.microsoft.com/office/word/2010/wordprocessingGroup" xmlns:wpi="http://schemas.microsoft.com/office/word/2010/wordprocessingInk" xmlns:wne="http://schemas.microsoft.com/office/word/2006/wordml" xmlns:wps="http://schemas.microsoft.com/office/word/2010/wordprocessingShape" mc:Ignorable="w14 w15 w16se wp14">
   <w:footnote w:type="separator" w:id="-1">
@@ -322,11 +2040,467 @@
     </w:p>
   </w:footnote>
 </w:footnotes>
+</file>
+
+<file path=word/header1.xml><?xml version="1.0" encoding="utf-8"?>
+<w:hdr xmlns:wpc="http://schemas.microsoft.com/office/word/2010/wordprocessingCanvas" xmlns:cx="http://schemas.microsoft.com/office/drawing/2014/chartex" xmlns:cx1="http://schemas.microsoft.com/office/drawing/2015/9/8/chartex" xmlns:mc="http://schemas.openxmlformats.org/markup-compatibility/2006" xmlns:o="urn:schemas-microsoft-com:office:office" xmlns:r="http://schemas.openxmlformats.org/officeDocument/2006/relationships" xmlns:m="http://schemas.openxmlformats.org/officeDocument/2006/math" xmlns:v="urn:schemas-microsoft-com:vml" xmlns:wp14="http://schemas.microsoft.com/office/word/2010/wordprocessingDrawing" xmlns:wp="http://schemas.openxmlformats.org/drawingml/2006/wordprocessingDrawing" xmlns:w10="urn:schemas-microsoft-com:office:word" xmlns:w="http://schemas.openxmlformats.org/wordprocessingml/2006/main" xmlns:w14="http://schemas.microsoft.com/office/word/2010/wordml" xmlns:w15="http://schemas.microsoft.com/office/word/2012/wordml" xmlns:w16se="http://schemas.microsoft.com/office/word/2015/wordml/symex" xmlns:wpg="http://schemas.microsoft.com/office/word/2010/wordprocessingGroup" xmlns:wpi="http://schemas.microsoft.com/office/word/2010/wordprocessingInk" xmlns:wne="http://schemas.microsoft.com/office/word/2006/wordml" xmlns:wps="http://schemas.microsoft.com/office/word/2010/wordprocessingShape" mc:Ignorable="w14 w15 w16se wp14">
+  <w:p>
+    <w:pPr>
+      <w:tabs>
+        <w:tab w:val="right" w:pos="8844"/>
+      </w:tabs>
+      <w:adjustRightInd w:val="0"/>
+      <w:snapToGrid w:val="0"/>
+      <w:spacing w:after="240"/>
+      <w:rPr>
+        <w:rFonts w:ascii="Palatino Linotype" w:hAnsi="Palatino Linotype"/>
+        <w:sz w:val="16"/>
+      </w:rPr>
+    </w:pPr>
+    <w:r>
+      <w:rPr>
+        <w:rFonts w:ascii="Palatino Linotype" w:hAnsi="Palatino Linotype"/>
+        <w:i/>
+        <w:sz w:val="16"/>
+      </w:rPr>
+      <w:t xml:space="preserve">Agronomy </w:t>
+    </w:r>
+    <w:r>
+      <w:rPr>
+        <w:rFonts w:ascii="Palatino Linotype" w:hAnsi="Palatino Linotype"/>
+        <w:b/>
+        <w:sz w:val="16"/>
+      </w:rPr>
+      <w:t>20</w:t>
+    </w:r>
+    <w:r>
+      <w:rPr>
+        <w:rFonts w:ascii="Palatino Linotype" w:hAnsi="Palatino Linotype"/>
+        <w:b/>
+        <w:sz w:val="16"/>
+      </w:rPr>
+      <w:t>20</w:t>
+    </w:r>
+    <w:r>
+      <w:rPr>
+        <w:rFonts w:ascii="Palatino Linotype" w:hAnsi="Palatino Linotype"/>
+        <w:sz w:val="16"/>
+      </w:rPr>
+      <w:t xml:space="preserve">, </w:t>
+    </w:r>
+    <w:r>
+      <w:rPr>
+        <w:rFonts w:ascii="Palatino Linotype" w:hAnsi="Palatino Linotype"/>
+        <w:i/>
+        <w:sz w:val="16"/>
+      </w:rPr>
+      <w:t>10</w:t>
+    </w:r>
+    <w:r>
+      <w:rPr>
+        <w:rFonts w:ascii="Palatino Linotype" w:hAnsi="Palatino Linotype"/>
+        <w:sz w:val="16"/>
+      </w:rPr>
+      <w:t>, x FOR PEER REVIEW</w:t>
+    </w:r>
+    <w:r>
+      <w:rPr>
+        <w:rFonts w:ascii="Palatino Linotype" w:hAnsi="Palatino Linotype"/>
+        <w:sz w:val="16"/>
+      </w:rPr>
+      <w:tab/>
+    </w:r>
+    <w:r>
+      <w:rPr>
+        <w:rFonts w:ascii="Palatino Linotype" w:hAnsi="Palatino Linotype"/>
+        <w:sz w:val="16"/>
+      </w:rPr>
+      <w:fldChar w:fldCharType="begin"/>
+    </w:r>
+    <w:r>
+      <w:rPr>
+        <w:rFonts w:ascii="Palatino Linotype" w:hAnsi="Palatino Linotype"/>
+        <w:sz w:val="16"/>
+      </w:rPr>
+      <w:instrText xml:space="preserve"> PAGE   \* MERGEFORMAT </w:instrText>
+    </w:r>
+    <w:r>
+      <w:rPr>
+        <w:rFonts w:ascii="Palatino Linotype" w:hAnsi="Palatino Linotype"/>
+        <w:sz w:val="16"/>
+      </w:rPr>
+      <w:fldChar w:fldCharType="separate"/>
+    </w:r>
+    <w:r>
+      <w:rPr>
+        <w:rFonts w:ascii="Palatino Linotype" w:hAnsi="Palatino Linotype"/>
+        <w:noProof/>
+        <w:sz w:val="16"/>
+      </w:rPr>
+      <w:t>5</w:t>
+    </w:r>
+    <w:r>
+      <w:rPr>
+        <w:rFonts w:ascii="Palatino Linotype" w:hAnsi="Palatino Linotype"/>
+        <w:sz w:val="16"/>
+      </w:rPr>
+      <w:fldChar w:fldCharType="end"/>
+    </w:r>
+    <w:r>
+      <w:rPr>
+        <w:rFonts w:ascii="Palatino Linotype" w:hAnsi="Palatino Linotype"/>
+        <w:sz w:val="16"/>
+      </w:rPr>
+      <w:t xml:space="preserve"> of </w:t>
+    </w:r>
+    <w:r>
+      <w:rPr>
+        <w:rFonts w:ascii="Palatino Linotype" w:hAnsi="Palatino Linotype"/>
+        <w:sz w:val="16"/>
+      </w:rPr>
+      <w:fldChar w:fldCharType="begin"/>
+    </w:r>
+    <w:r>
+      <w:rPr>
+        <w:rFonts w:ascii="Palatino Linotype" w:hAnsi="Palatino Linotype"/>
+        <w:sz w:val="16"/>
+      </w:rPr>
+      <w:instrText xml:space="preserve"> NUMPAGES   \* MERGEFORMAT </w:instrText>
+    </w:r>
+    <w:r>
+      <w:rPr>
+        <w:rFonts w:ascii="Palatino Linotype" w:hAnsi="Palatino Linotype"/>
+        <w:sz w:val="16"/>
+      </w:rPr>
+      <w:fldChar w:fldCharType="separate"/>
+    </w:r>
+    <w:r>
+      <w:rPr>
+        <w:rFonts w:ascii="Palatino Linotype" w:hAnsi="Palatino Linotype"/>
+        <w:noProof/>
+        <w:sz w:val="16"/>
+      </w:rPr>
+      <w:t>5</w:t>
+    </w:r>
+    <w:r>
+      <w:rPr>
+        <w:rFonts w:ascii="Palatino Linotype" w:hAnsi="Palatino Linotype"/>
+        <w:sz w:val="16"/>
+      </w:rPr>
+      <w:fldChar w:fldCharType="end"/>
+    </w:r>
+  </w:p>
+</w:hdr>
+</file>
+
+<file path=word/header2.xml><?xml version="1.0" encoding="utf-8"?>
+<w:hdr xmlns:wpc="http://schemas.microsoft.com/office/word/2010/wordprocessingCanvas" xmlns:cx="http://schemas.microsoft.com/office/drawing/2014/chartex" xmlns:cx1="http://schemas.microsoft.com/office/drawing/2015/9/8/chartex" xmlns:mc="http://schemas.openxmlformats.org/markup-compatibility/2006" xmlns:o="urn:schemas-microsoft-com:office:office" xmlns:r="http://schemas.openxmlformats.org/officeDocument/2006/relationships" xmlns:m="http://schemas.openxmlformats.org/officeDocument/2006/math" xmlns:v="urn:schemas-microsoft-com:vml" xmlns:wp14="http://schemas.microsoft.com/office/word/2010/wordprocessingDrawing" xmlns:wp="http://schemas.openxmlformats.org/drawingml/2006/wordprocessingDrawing" xmlns:w10="urn:schemas-microsoft-com:office:word" xmlns:w="http://schemas.openxmlformats.org/wordprocessingml/2006/main" xmlns:w14="http://schemas.microsoft.com/office/word/2010/wordml" xmlns:w15="http://schemas.microsoft.com/office/word/2012/wordml" xmlns:w16se="http://schemas.microsoft.com/office/word/2015/wordml/symex" xmlns:wpg="http://schemas.microsoft.com/office/word/2010/wordprocessingGroup" xmlns:wpi="http://schemas.microsoft.com/office/word/2010/wordprocessingInk" xmlns:wne="http://schemas.microsoft.com/office/word/2006/wordml" xmlns:wps="http://schemas.microsoft.com/office/word/2010/wordprocessingShape" mc:Ignorable="w14 w15 w16se wp14">
+  <w:p>
+    <w:pPr>
+      <w:pStyle w:val="Header"/>
+    </w:pPr>
+    <w:r>
+      <w:rPr>
+        <w:i/>
+        <w:noProof/>
+        <w:szCs w:val="16"/>
+        <w:lang w:val="en-AU" w:eastAsia="en-AU"/>
+      </w:rPr>
+      <w:drawing>
+        <wp:anchor distT="0" distB="0" distL="114300" distR="114300" simplePos="0" relativeHeight="251659264" behindDoc="0" locked="0" layoutInCell="1" allowOverlap="1">
+          <wp:simplePos x="0" y="0"/>
+          <wp:positionH relativeFrom="margin">
+            <wp:align>right</wp:align>
+          </wp:positionH>
+          <wp:positionV relativeFrom="paragraph">
+            <wp:posOffset>9525</wp:posOffset>
+          </wp:positionV>
+          <wp:extent cx="542925" cy="352425"/>
+          <wp:effectExtent l="0" t="0" r="9525" b="9525"/>
+          <wp:wrapNone/>
+          <wp:docPr id="7" name="Picture 3" descr="C:\Users\home\Desktop\logos\ori\png\logo-mdpi.png"/>
+          <wp:cNvGraphicFramePr>
+            <a:graphicFrameLocks xmlns:a="http://schemas.openxmlformats.org/drawingml/2006/main" noChangeAspect="1"/>
+          </wp:cNvGraphicFramePr>
+          <a:graphic xmlns:a="http://schemas.openxmlformats.org/drawingml/2006/main">
+            <a:graphicData uri="http://schemas.openxmlformats.org/drawingml/2006/picture">
+              <pic:pic xmlns:pic="http://schemas.openxmlformats.org/drawingml/2006/picture">
+                <pic:nvPicPr>
+                  <pic:cNvPr id="0" name="Picture 3" descr="C:\Users\home\Desktop\logos\ori\png\logo-mdpi.png"/>
+                  <pic:cNvPicPr>
+                    <a:picLocks noChangeAspect="1" noChangeArrowheads="1"/>
+                  </pic:cNvPicPr>
+                </pic:nvPicPr>
+                <pic:blipFill>
+                  <a:blip r:embed="rId1" cstate="print">
+                    <a:extLst>
+                      <a:ext uri="{28A0092B-C50C-407E-A947-70E740481C1C}">
+                        <a14:useLocalDpi xmlns:a14="http://schemas.microsoft.com/office/drawing/2010/main" val="0"/>
+                      </a:ext>
+                    </a:extLst>
+                  </a:blip>
+                  <a:srcRect/>
+                  <a:stretch>
+                    <a:fillRect/>
+                  </a:stretch>
+                </pic:blipFill>
+                <pic:spPr bwMode="auto">
+                  <a:xfrm>
+                    <a:off x="0" y="0"/>
+                    <a:ext cx="542925" cy="352425"/>
+                  </a:xfrm>
+                  <a:prstGeom prst="rect">
+                    <a:avLst/>
+                  </a:prstGeom>
+                  <a:noFill/>
+                  <a:ln>
+                    <a:noFill/>
+                  </a:ln>
+                </pic:spPr>
+              </pic:pic>
+            </a:graphicData>
+          </a:graphic>
+        </wp:anchor>
+      </w:drawing>
+    </w:r>
+    <w:r>
+      <w:rPr>
+        <w:noProof/>
+        <w:lang w:val="en-AU" w:eastAsia="en-AU"/>
+      </w:rPr>
+      <w:drawing>
+        <wp:inline distT="0" distB="0" distL="0" distR="0" wp14:anchorId="57F4A14C" wp14:editId="5EDCC0BE">
+          <wp:extent cx="1666875" cy="438150"/>
+          <wp:effectExtent l="0" t="0" r="0" b="0"/>
+          <wp:docPr id="6" name="Picture 3" descr="C:\Users\home\AppData\Local\Temp\HZ$D.362.3436\agronomy-logo.png"/>
+          <wp:cNvGraphicFramePr>
+            <a:graphicFrameLocks xmlns:a="http://schemas.openxmlformats.org/drawingml/2006/main" noChangeAspect="1"/>
+          </wp:cNvGraphicFramePr>
+          <a:graphic xmlns:a="http://schemas.openxmlformats.org/drawingml/2006/main">
+            <a:graphicData uri="http://schemas.openxmlformats.org/drawingml/2006/picture">
+              <pic:pic xmlns:pic="http://schemas.openxmlformats.org/drawingml/2006/picture">
+                <pic:nvPicPr>
+                  <pic:cNvPr id="0" name="Picture 3" descr="C:\Users\home\AppData\Local\Temp\HZ$D.362.3436\agronomy-logo.png"/>
+                  <pic:cNvPicPr>
+                    <a:picLocks noChangeAspect="1" noChangeArrowheads="1"/>
+                  </pic:cNvPicPr>
+                </pic:nvPicPr>
+                <pic:blipFill>
+                  <a:blip r:embed="rId2">
+                    <a:extLst>
+                      <a:ext uri="{28A0092B-C50C-407E-A947-70E740481C1C}">
+                        <a14:useLocalDpi xmlns:a14="http://schemas.microsoft.com/office/drawing/2010/main" val="0"/>
+                      </a:ext>
+                    </a:extLst>
+                  </a:blip>
+                  <a:srcRect/>
+                  <a:stretch>
+                    <a:fillRect/>
+                  </a:stretch>
+                </pic:blipFill>
+                <pic:spPr bwMode="auto">
+                  <a:xfrm>
+                    <a:off x="0" y="0"/>
+                    <a:ext cx="1666875" cy="438150"/>
+                  </a:xfrm>
+                  <a:prstGeom prst="rect">
+                    <a:avLst/>
+                  </a:prstGeom>
+                  <a:noFill/>
+                  <a:ln>
+                    <a:noFill/>
+                  </a:ln>
+                </pic:spPr>
+              </pic:pic>
+            </a:graphicData>
+          </a:graphic>
+        </wp:inline>
+      </w:drawing>
+    </w:r>
+  </w:p>
+</w:hdr>
 </file>
 
 <file path=word/numbering.xml><?xml version="1.0" encoding="utf-8"?>
 <w:numbering xmlns:wpc="http://schemas.microsoft.com/office/word/2010/wordprocessingCanvas" xmlns:cx="http://schemas.microsoft.com/office/drawing/2014/chartex" xmlns:cx1="http://schemas.microsoft.com/office/drawing/2015/9/8/chartex" xmlns:mc="http://schemas.openxmlformats.org/markup-compatibility/2006" xmlns:o="urn:schemas-microsoft-com:office:office" xmlns:r="http://schemas.openxmlformats.org/officeDocument/2006/relationships" xmlns:m="http://schemas.openxmlformats.org/officeDocument/2006/math" xmlns:v="urn:schemas-microsoft-com:vml" xmlns:wp14="http://schemas.microsoft.com/office/word/2010/wordprocessingDrawing" xmlns:wp="http://schemas.openxmlformats.org/drawingml/2006/wordprocessingDrawing" xmlns:w10="urn:schemas-microsoft-com:office:word" xmlns:w="http://schemas.openxmlformats.org/wordprocessingml/2006/main" xmlns:w14="http://schemas.microsoft.com/office/word/2010/wordml" xmlns:w15="http://schemas.microsoft.com/office/word/2012/wordml" xmlns:w16se="http://schemas.microsoft.com/office/word/2015/wordml/symex" xmlns:wpg="http://schemas.microsoft.com/office/word/2010/wordprocessingGroup" xmlns:wpi="http://schemas.microsoft.com/office/word/2010/wordprocessingInk" xmlns:wne="http://schemas.microsoft.com/office/word/2006/wordml" xmlns:wps="http://schemas.microsoft.com/office/word/2010/wordprocessingShape" mc:Ignorable="w14 w15 w16se wp14">
   <w:abstractNum w:abstractNumId="0" w15:restartNumberingAfterBreak="0">
+    <w:nsid w:val="250A245F"/>
+    <w:multiLevelType w:val="hybridMultilevel"/>
+    <w:tmpl w:val="29E20A30"/>
+    <w:lvl w:ilvl="0" w:tplc="1AF444CE">
+      <w:start w:val="1"/>
+      <w:numFmt w:val="decimal"/>
+      <w:pStyle w:val="MDPI71References"/>
+      <w:lvlText w:val="%1."/>
+      <w:lvlJc w:val="left"/>
+      <w:pPr>
+        <w:ind w:left="780" w:hanging="420"/>
+      </w:pPr>
+      <w:rPr>
+        <w:rFonts w:hint="default"/>
+      </w:rPr>
+    </w:lvl>
+    <w:lvl w:ilvl="1" w:tplc="08090019" w:tentative="1">
+      <w:start w:val="1"/>
+      <w:numFmt w:val="lowerLetter"/>
+      <w:lvlText w:val="%2."/>
+      <w:lvlJc w:val="left"/>
+      <w:pPr>
+        <w:ind w:left="1440" w:hanging="360"/>
+      </w:pPr>
+    </w:lvl>
+    <w:lvl w:ilvl="2" w:tplc="0809001B" w:tentative="1">
+      <w:start w:val="1"/>
+      <w:numFmt w:val="lowerRoman"/>
+      <w:lvlText w:val="%3."/>
+      <w:lvlJc w:val="right"/>
+      <w:pPr>
+        <w:ind w:left="2160" w:hanging="180"/>
+      </w:pPr>
+    </w:lvl>
+    <w:lvl w:ilvl="3" w:tplc="0809000F" w:tentative="1">
+      <w:start w:val="1"/>
+      <w:numFmt w:val="decimal"/>
+      <w:lvlText w:val="%4."/>
+      <w:lvlJc w:val="left"/>
+      <w:pPr>
+        <w:ind w:left="2880" w:hanging="360"/>
+      </w:pPr>
+    </w:lvl>
+    <w:lvl w:ilvl="4" w:tplc="08090019" w:tentative="1">
+      <w:start w:val="1"/>
+      <w:numFmt w:val="lowerLetter"/>
+      <w:lvlText w:val="%5."/>
+      <w:lvlJc w:val="left"/>
+      <w:pPr>
+        <w:ind w:left="3600" w:hanging="360"/>
+      </w:pPr>
+    </w:lvl>
+    <w:lvl w:ilvl="5" w:tplc="0809001B" w:tentative="1">
+      <w:start w:val="1"/>
+      <w:numFmt w:val="lowerRoman"/>
+      <w:lvlText w:val="%6."/>
+      <w:lvlJc w:val="right"/>
+      <w:pPr>
+        <w:ind w:left="4320" w:hanging="180"/>
+      </w:pPr>
+    </w:lvl>
+    <w:lvl w:ilvl="6" w:tplc="0809000F" w:tentative="1">
+      <w:start w:val="1"/>
+      <w:numFmt w:val="decimal"/>
+      <w:lvlText w:val="%7."/>
+      <w:lvlJc w:val="left"/>
+      <w:pPr>
+        <w:ind w:left="5040" w:hanging="360"/>
+      </w:pPr>
+    </w:lvl>
+    <w:lvl w:ilvl="7" w:tplc="08090019" w:tentative="1">
+      <w:start w:val="1"/>
+      <w:numFmt w:val="lowerLetter"/>
+      <w:lvlText w:val="%8."/>
+      <w:lvlJc w:val="left"/>
+      <w:pPr>
+        <w:ind w:left="5760" w:hanging="360"/>
+      </w:pPr>
+    </w:lvl>
+    <w:lvl w:ilvl="8" w:tplc="0809001B" w:tentative="1">
+      <w:start w:val="1"/>
+      <w:numFmt w:val="lowerRoman"/>
+      <w:lvlText w:val="%9."/>
+      <w:lvlJc w:val="right"/>
+      <w:pPr>
+        <w:ind w:left="6480" w:hanging="180"/>
+      </w:pPr>
+    </w:lvl>
+  </w:abstractNum>
+  <w:abstractNum w:abstractNumId="1" w15:restartNumberingAfterBreak="0">
+    <w:nsid w:val="2805051C"/>
+    <w:multiLevelType w:val="hybridMultilevel"/>
+    <w:tmpl w:val="D6480D34"/>
+    <w:lvl w:ilvl="0" w:tplc="CDCEE7DA">
+      <w:start w:val="1"/>
+      <w:numFmt w:val="decimal"/>
+      <w:pStyle w:val="MDPI37itemize"/>
+      <w:lvlText w:val="%1."/>
+      <w:lvlJc w:val="left"/>
+      <w:pPr>
+        <w:ind w:left="1429" w:hanging="360"/>
+      </w:pPr>
+    </w:lvl>
+    <w:lvl w:ilvl="1" w:tplc="08070019" w:tentative="1">
+      <w:start w:val="1"/>
+      <w:numFmt w:val="lowerLetter"/>
+      <w:lvlText w:val="%2."/>
+      <w:lvlJc w:val="left"/>
+      <w:pPr>
+        <w:ind w:left="2149" w:hanging="360"/>
+      </w:pPr>
+    </w:lvl>
+    <w:lvl w:ilvl="2" w:tplc="0807001B" w:tentative="1">
+      <w:start w:val="1"/>
+      <w:numFmt w:val="lowerRoman"/>
+      <w:lvlText w:val="%3."/>
+      <w:lvlJc w:val="right"/>
+      <w:pPr>
+        <w:ind w:left="2869" w:hanging="180"/>
+      </w:pPr>
+    </w:lvl>
+    <w:lvl w:ilvl="3" w:tplc="0807000F" w:tentative="1">
+      <w:start w:val="1"/>
+      <w:numFmt w:val="decimal"/>
+      <w:lvlText w:val="%4."/>
+      <w:lvlJc w:val="left"/>
+      <w:pPr>
+        <w:ind w:left="3589" w:hanging="360"/>
+      </w:pPr>
+    </w:lvl>
+    <w:lvl w:ilvl="4" w:tplc="08070019" w:tentative="1">
+      <w:start w:val="1"/>
+      <w:numFmt w:val="lowerLetter"/>
+      <w:lvlText w:val="%5."/>
+      <w:lvlJc w:val="left"/>
+      <w:pPr>
+        <w:ind w:left="4309" w:hanging="360"/>
+      </w:pPr>
+    </w:lvl>
+    <w:lvl w:ilvl="5" w:tplc="0807001B" w:tentative="1">
+      <w:start w:val="1"/>
+      <w:numFmt w:val="lowerRoman"/>
+      <w:lvlText w:val="%6."/>
+      <w:lvlJc w:val="right"/>
+      <w:pPr>
+        <w:ind w:left="5029" w:hanging="180"/>
+      </w:pPr>
+    </w:lvl>
+    <w:lvl w:ilvl="6" w:tplc="0807000F" w:tentative="1">
+      <w:start w:val="1"/>
+      <w:numFmt w:val="decimal"/>
+      <w:lvlText w:val="%7."/>
+      <w:lvlJc w:val="left"/>
+      <w:pPr>
+        <w:ind w:left="5749" w:hanging="360"/>
+      </w:pPr>
+    </w:lvl>
+    <w:lvl w:ilvl="7" w:tplc="08070019" w:tentative="1">
+      <w:start w:val="1"/>
+      <w:numFmt w:val="lowerLetter"/>
+      <w:lvlText w:val="%8."/>
+      <w:lvlJc w:val="left"/>
+      <w:pPr>
+        <w:ind w:left="6469" w:hanging="360"/>
+      </w:pPr>
+    </w:lvl>
+    <w:lvl w:ilvl="8" w:tplc="0807001B" w:tentative="1">
+      <w:start w:val="1"/>
+      <w:numFmt w:val="lowerRoman"/>
+      <w:lvlText w:val="%9."/>
+      <w:lvlJc w:val="right"/>
+      <w:pPr>
+        <w:ind w:left="7189" w:hanging="180"/>
+      </w:pPr>
+    </w:lvl>
+  </w:abstractNum>
+  <w:abstractNum w:abstractNumId="2" w15:restartNumberingAfterBreak="0">
     <w:nsid w:val="2C1AE401"/>
     <w:multiLevelType w:val="multilevel"/>
     <w:tmpl w:val="AF42EB46"/>
@@ -430,7 +2604,130 @@
       </w:pPr>
     </w:lvl>
   </w:abstractNum>
+  <w:abstractNum w:abstractNumId="3" w15:restartNumberingAfterBreak="0">
+    <w:nsid w:val="369A6535"/>
+    <w:multiLevelType w:val="hybridMultilevel"/>
+    <w:tmpl w:val="3CB68362"/>
+    <w:lvl w:ilvl="0" w:tplc="B2367048">
+      <w:start w:val="1"/>
+      <w:numFmt w:val="bullet"/>
+      <w:pStyle w:val="MDPI38bullet"/>
+      <w:lvlText w:val=""/>
+      <w:lvlJc w:val="left"/>
+      <w:pPr>
+        <w:ind w:left="1429" w:hanging="360"/>
+      </w:pPr>
+      <w:rPr>
+        <w:rFonts w:ascii="Symbol" w:hAnsi="Symbol" w:hint="default"/>
+      </w:rPr>
+    </w:lvl>
+    <w:lvl w:ilvl="1" w:tplc="08070003" w:tentative="1">
+      <w:start w:val="1"/>
+      <w:numFmt w:val="bullet"/>
+      <w:lvlText w:val="o"/>
+      <w:lvlJc w:val="left"/>
+      <w:pPr>
+        <w:ind w:left="2149" w:hanging="360"/>
+      </w:pPr>
+      <w:rPr>
+        <w:rFonts w:ascii="Courier New" w:hAnsi="Courier New" w:cs="Courier New" w:hint="default"/>
+      </w:rPr>
+    </w:lvl>
+    <w:lvl w:ilvl="2" w:tplc="08070005" w:tentative="1">
+      <w:start w:val="1"/>
+      <w:numFmt w:val="bullet"/>
+      <w:lvlText w:val=""/>
+      <w:lvlJc w:val="left"/>
+      <w:pPr>
+        <w:ind w:left="2869" w:hanging="360"/>
+      </w:pPr>
+      <w:rPr>
+        <w:rFonts w:ascii="Wingdings" w:hAnsi="Wingdings" w:hint="default"/>
+      </w:rPr>
+    </w:lvl>
+    <w:lvl w:ilvl="3" w:tplc="08070001" w:tentative="1">
+      <w:start w:val="1"/>
+      <w:numFmt w:val="bullet"/>
+      <w:lvlText w:val=""/>
+      <w:lvlJc w:val="left"/>
+      <w:pPr>
+        <w:ind w:left="3589" w:hanging="360"/>
+      </w:pPr>
+      <w:rPr>
+        <w:rFonts w:ascii="Symbol" w:hAnsi="Symbol" w:hint="default"/>
+      </w:rPr>
+    </w:lvl>
+    <w:lvl w:ilvl="4" w:tplc="08070003" w:tentative="1">
+      <w:start w:val="1"/>
+      <w:numFmt w:val="bullet"/>
+      <w:lvlText w:val="o"/>
+      <w:lvlJc w:val="left"/>
+      <w:pPr>
+        <w:ind w:left="4309" w:hanging="360"/>
+      </w:pPr>
+      <w:rPr>
+        <w:rFonts w:ascii="Courier New" w:hAnsi="Courier New" w:cs="Courier New" w:hint="default"/>
+      </w:rPr>
+    </w:lvl>
+    <w:lvl w:ilvl="5" w:tplc="08070005" w:tentative="1">
+      <w:start w:val="1"/>
+      <w:numFmt w:val="bullet"/>
+      <w:lvlText w:val=""/>
+      <w:lvlJc w:val="left"/>
+      <w:pPr>
+        <w:ind w:left="5029" w:hanging="360"/>
+      </w:pPr>
+      <w:rPr>
+        <w:rFonts w:ascii="Wingdings" w:hAnsi="Wingdings" w:hint="default"/>
+      </w:rPr>
+    </w:lvl>
+    <w:lvl w:ilvl="6" w:tplc="08070001" w:tentative="1">
+      <w:start w:val="1"/>
+      <w:numFmt w:val="bullet"/>
+      <w:lvlText w:val=""/>
+      <w:lvlJc w:val="left"/>
+      <w:pPr>
+        <w:ind w:left="5749" w:hanging="360"/>
+      </w:pPr>
+      <w:rPr>
+        <w:rFonts w:ascii="Symbol" w:hAnsi="Symbol" w:hint="default"/>
+      </w:rPr>
+    </w:lvl>
+    <w:lvl w:ilvl="7" w:tplc="08070003" w:tentative="1">
+      <w:start w:val="1"/>
+      <w:numFmt w:val="bullet"/>
+      <w:lvlText w:val="o"/>
+      <w:lvlJc w:val="left"/>
+      <w:pPr>
+        <w:ind w:left="6469" w:hanging="360"/>
+      </w:pPr>
+      <w:rPr>
+        <w:rFonts w:ascii="Courier New" w:hAnsi="Courier New" w:cs="Courier New" w:hint="default"/>
+      </w:rPr>
+    </w:lvl>
+    <w:lvl w:ilvl="8" w:tplc="08070005" w:tentative="1">
+      <w:start w:val="1"/>
+      <w:numFmt w:val="bullet"/>
+      <w:lvlText w:val=""/>
+      <w:lvlJc w:val="left"/>
+      <w:pPr>
+        <w:ind w:left="7189" w:hanging="360"/>
+      </w:pPr>
+      <w:rPr>
+        <w:rFonts w:ascii="Wingdings" w:hAnsi="Wingdings" w:hint="default"/>
+      </w:rPr>
+    </w:lvl>
+  </w:abstractNum>
   <w:num w:numId="1">
+    <w:abstractNumId w:val="2"/>
+  </w:num>
+  <w:num w:numId="2">
+    <w:abstractNumId w:val="1"/>
+  </w:num>
+  <w:num w:numId="3">
+    <w:abstractNumId w:val="3"/>
+  </w:num>
+  <w:num w:numId="4">
     <w:abstractNumId w:val="0"/>
   </w:num>
 </w:numbering>
@@ -470,7 +2767,7 @@
     <w:lsdException w:name="Normal Indent" w:semiHidden="1" w:unhideWhenUsed="1"/>
     <w:lsdException w:name="footnote text" w:semiHidden="1" w:unhideWhenUsed="1"/>
     <w:lsdException w:name="annotation text" w:semiHidden="1" w:unhideWhenUsed="1"/>
-    <w:lsdException w:name="header" w:semiHidden="1" w:unhideWhenUsed="1"/>
+    <w:lsdException w:name="header" w:semiHidden="1" w:uiPriority="99" w:unhideWhenUsed="1"/>
     <w:lsdException w:name="footer" w:semiHidden="1" w:unhideWhenUsed="1"/>
     <w:lsdException w:name="index heading" w:semiHidden="1" w:unhideWhenUsed="1"/>
     <w:lsdException w:name="caption" w:semiHidden="1" w:unhideWhenUsed="1"/>
@@ -809,66 +3106,43 @@
   </w:style>
   <w:style w:type="paragraph" w:styleId="Heading2">
     <w:name w:val="heading 2"/>
-    <w:basedOn w:val="Normal"/>
+    <w:basedOn w:val="MDPI21heading1"/>
     <w:next w:val="BodyText"/>
     <w:uiPriority w:val="9"/>
     <w:unhideWhenUsed/>
     <w:qFormat/>
-    <w:rsid w:val="005F4A78"/>
-    <w:pPr>
-      <w:keepNext/>
-      <w:keepLines/>
-      <w:spacing w:before="120" w:after="0"/>
+    <w:rsid w:val="000203F2"/>
+    <w:pPr>
+      <w:spacing w:before="480"/>
       <w:outlineLvl w:val="1"/>
     </w:pPr>
     <w:rPr>
-      <w:rFonts w:ascii="Garamond" w:eastAsiaTheme="majorEastAsia" w:hAnsi="Garamond" w:cstheme="majorBidi"/>
-      <w:b/>
-      <w:bCs/>
-      <w:sz w:val="28"/>
-      <w:szCs w:val="32"/>
+      <w:lang w:eastAsia="zh-CN"/>
     </w:rPr>
   </w:style>
   <w:style w:type="paragraph" w:styleId="Heading3">
     <w:name w:val="heading 3"/>
-    <w:basedOn w:val="Normal"/>
+    <w:basedOn w:val="MDPI22heading2"/>
     <w:next w:val="BodyText"/>
     <w:uiPriority w:val="9"/>
     <w:unhideWhenUsed/>
     <w:qFormat/>
-    <w:rsid w:val="005F4A78"/>
-    <w:pPr>
-      <w:keepNext/>
-      <w:keepLines/>
-      <w:spacing w:before="200" w:after="0"/>
+    <w:rsid w:val="000203F2"/>
+    <w:pPr>
       <w:outlineLvl w:val="2"/>
     </w:pPr>
-    <w:rPr>
-      <w:rFonts w:ascii="Garamond" w:eastAsiaTheme="majorEastAsia" w:hAnsi="Garamond" w:cstheme="majorBidi"/>
-      <w:b/>
-      <w:bCs/>
-      <w:szCs w:val="28"/>
-    </w:rPr>
   </w:style>
   <w:style w:type="paragraph" w:styleId="Heading4">
     <w:name w:val="heading 4"/>
-    <w:basedOn w:val="Normal"/>
+    <w:basedOn w:val="MDPI23heading3"/>
     <w:next w:val="BodyText"/>
     <w:uiPriority w:val="9"/>
     <w:unhideWhenUsed/>
     <w:qFormat/>
-    <w:pPr>
-      <w:keepNext/>
-      <w:keepLines/>
-      <w:spacing w:before="200" w:after="0"/>
+    <w:rsid w:val="000203F2"/>
+    <w:pPr>
       <w:outlineLvl w:val="3"/>
     </w:pPr>
-    <w:rPr>
-      <w:rFonts w:asciiTheme="majorHAnsi" w:eastAsiaTheme="majorEastAsia" w:hAnsiTheme="majorHAnsi" w:cstheme="majorBidi"/>
-      <w:b/>
-      <w:bCs/>
-      <w:color w:val="4F81BD" w:themeColor="accent1"/>
-    </w:rPr>
   </w:style>
   <w:style w:type="paragraph" w:styleId="Heading5">
     <w:name w:val="heading 5"/>
@@ -994,14 +3268,11 @@
   </w:style>
   <w:style w:type="paragraph" w:styleId="BodyText">
     <w:name w:val="Body Text"/>
-    <w:basedOn w:val="Normal"/>
-    <w:qFormat/>
-    <w:rsid w:val="00AA7C2C"/>
-    <w:pPr>
-      <w:spacing w:before="180" w:after="180" w:line="480" w:lineRule="auto"/>
-    </w:pPr>
-    <w:rPr>
-      <w:rFonts w:ascii="Calibri" w:hAnsi="Calibri"/>
+    <w:basedOn w:val="MDPI31text"/>
+    <w:qFormat/>
+    <w:rsid w:val="000203F2"/>
+    <w:rPr>
+      <w:lang w:eastAsia="zh-CN"/>
     </w:rPr>
   </w:style>
   <w:style w:type="paragraph" w:customStyle="1" w:styleId="FirstParagraph">
@@ -1019,29 +3290,16 @@
     <w:pPr>
       <w:spacing w:before="36" w:after="36"/>
     </w:pPr>
-    <w:rPr>
-      <w:sz w:val="20"/>
-    </w:rPr>
   </w:style>
   <w:style w:type="paragraph" w:styleId="Title">
     <w:name w:val="Title"/>
-    <w:basedOn w:val="Normal"/>
+    <w:basedOn w:val="MDPI12title"/>
     <w:next w:val="BodyText"/>
     <w:qFormat/>
-    <w:rsid w:val="005F4A78"/>
-    <w:pPr>
-      <w:keepNext/>
-      <w:keepLines/>
-      <w:spacing w:before="480" w:after="240"/>
-      <w:jc w:val="center"/>
-    </w:pPr>
-    <w:rPr>
-      <w:rFonts w:ascii="Garamond" w:eastAsiaTheme="majorEastAsia" w:hAnsi="Garamond" w:cstheme="majorBidi"/>
-      <w:b/>
-      <w:bCs/>
-      <w:sz w:val="36"/>
-      <w:szCs w:val="36"/>
-    </w:rPr>
+    <w:rsid w:val="000203F2"/>
+    <w:pPr>
+      <w:spacing w:line="240" w:lineRule="atLeast"/>
+    </w:pPr>
   </w:style>
   <w:style w:type="paragraph" w:styleId="Subtitle">
     <w:name w:val="Subtitle"/>
@@ -1058,15 +3316,15 @@
   </w:style>
   <w:style w:type="paragraph" w:customStyle="1" w:styleId="Author">
     <w:name w:val="Author"/>
+    <w:basedOn w:val="Compact"/>
     <w:next w:val="BodyText"/>
     <w:qFormat/>
-    <w:rsid w:val="003134D8"/>
-    <w:pPr>
-      <w:keepNext/>
-      <w:keepLines/>
-    </w:pPr>
-    <w:rPr>
-      <w:i/>
+    <w:rsid w:val="000D5143"/>
+    <w:pPr>
+      <w:ind w:firstLine="0"/>
+    </w:pPr>
+    <w:rPr>
+      <w:b/>
     </w:rPr>
   </w:style>
   <w:style w:type="paragraph" w:styleId="Date">
@@ -1081,17 +3339,12 @@
   </w:style>
   <w:style w:type="paragraph" w:customStyle="1" w:styleId="Abstract">
     <w:name w:val="Abstract"/>
-    <w:basedOn w:val="Normal"/>
+    <w:basedOn w:val="Heading2"/>
     <w:next w:val="BodyText"/>
     <w:qFormat/>
-    <w:pPr>
-      <w:keepNext/>
-      <w:keepLines/>
-      <w:spacing w:before="300" w:after="300"/>
-    </w:pPr>
-    <w:rPr>
-      <w:sz w:val="20"/>
-      <w:szCs w:val="20"/>
+    <w:rsid w:val="002C77EB"/>
+    <w:rPr>
+      <w:b w:val="0"/>
     </w:rPr>
   </w:style>
   <w:style w:type="paragraph" w:styleId="Bibliography">
@@ -1112,7 +3365,6 @@
     <w:rPr>
       <w:rFonts w:asciiTheme="majorHAnsi" w:eastAsiaTheme="majorEastAsia" w:hAnsiTheme="majorHAnsi" w:cstheme="majorBidi"/>
       <w:bCs/>
-      <w:sz w:val="20"/>
       <w:szCs w:val="20"/>
     </w:rPr>
   </w:style>
@@ -1562,6 +3814,419 @@
       <w:sz w:val="22"/>
       <w:shd w:val="clear" w:color="auto" w:fill="F8F8F8"/>
     </w:rPr>
+  </w:style>
+  <w:style w:type="paragraph" w:customStyle="1" w:styleId="MDPI12title">
+    <w:name w:val="MDPI_1.2_title"/>
+    <w:next w:val="Normal"/>
+    <w:qFormat/>
+    <w:rsid w:val="000203F2"/>
+    <w:pPr>
+      <w:adjustRightInd w:val="0"/>
+      <w:snapToGrid w:val="0"/>
+      <w:spacing w:after="240" w:line="400" w:lineRule="exact"/>
+    </w:pPr>
+    <w:rPr>
+      <w:rFonts w:ascii="Palatino Linotype" w:eastAsia="Times New Roman" w:hAnsi="Palatino Linotype" w:cs="Times New Roman"/>
+      <w:b/>
+      <w:snapToGrid w:val="0"/>
+      <w:color w:val="000000"/>
+      <w:sz w:val="36"/>
+      <w:szCs w:val="20"/>
+      <w:lang w:eastAsia="de-DE" w:bidi="en-US"/>
+    </w:rPr>
+  </w:style>
+  <w:style w:type="paragraph" w:customStyle="1" w:styleId="MDPI21heading1">
+    <w:name w:val="MDPI_2.1_heading1"/>
+    <w:basedOn w:val="Normal"/>
+    <w:qFormat/>
+    <w:rsid w:val="000203F2"/>
+    <w:pPr>
+      <w:adjustRightInd w:val="0"/>
+      <w:snapToGrid w:val="0"/>
+      <w:spacing w:before="240" w:after="120" w:line="260" w:lineRule="atLeast"/>
+      <w:outlineLvl w:val="0"/>
+    </w:pPr>
+    <w:rPr>
+      <w:rFonts w:ascii="Palatino Linotype" w:eastAsia="Times New Roman" w:hAnsi="Palatino Linotype" w:cs="Times New Roman"/>
+      <w:b/>
+      <w:snapToGrid w:val="0"/>
+      <w:color w:val="000000"/>
+      <w:sz w:val="20"/>
+      <w:szCs w:val="22"/>
+      <w:lang w:eastAsia="de-DE" w:bidi="en-US"/>
+    </w:rPr>
+  </w:style>
+  <w:style w:type="paragraph" w:customStyle="1" w:styleId="MDPI31text">
+    <w:name w:val="MDPI_3.1_text"/>
+    <w:qFormat/>
+    <w:rsid w:val="000203F2"/>
+    <w:pPr>
+      <w:adjustRightInd w:val="0"/>
+      <w:snapToGrid w:val="0"/>
+      <w:spacing w:after="0" w:line="260" w:lineRule="atLeast"/>
+      <w:ind w:firstLine="425"/>
+      <w:jc w:val="both"/>
+    </w:pPr>
+    <w:rPr>
+      <w:rFonts w:ascii="Palatino Linotype" w:eastAsia="Times New Roman" w:hAnsi="Palatino Linotype" w:cs="Times New Roman"/>
+      <w:snapToGrid w:val="0"/>
+      <w:color w:val="000000"/>
+      <w:sz w:val="20"/>
+      <w:szCs w:val="22"/>
+      <w:lang w:eastAsia="de-DE" w:bidi="en-US"/>
+    </w:rPr>
+  </w:style>
+  <w:style w:type="paragraph" w:customStyle="1" w:styleId="MDPI32textnoindent">
+    <w:name w:val="MDPI_3.2_text_no_indent"/>
+    <w:basedOn w:val="MDPI31text"/>
+    <w:qFormat/>
+    <w:rsid w:val="000203F2"/>
+    <w:pPr>
+      <w:ind w:firstLine="0"/>
+    </w:pPr>
+  </w:style>
+  <w:style w:type="paragraph" w:customStyle="1" w:styleId="MDPI33textspaceafter">
+    <w:name w:val="MDPI_3.3_text_space_after"/>
+    <w:basedOn w:val="MDPI31text"/>
+    <w:qFormat/>
+    <w:rsid w:val="000203F2"/>
+    <w:pPr>
+      <w:spacing w:after="240"/>
+    </w:pPr>
+  </w:style>
+  <w:style w:type="paragraph" w:customStyle="1" w:styleId="MDPI34textspacebefore">
+    <w:name w:val="MDPI_3.4_text_space_before"/>
+    <w:basedOn w:val="MDPI31text"/>
+    <w:qFormat/>
+    <w:rsid w:val="000203F2"/>
+    <w:pPr>
+      <w:spacing w:before="240"/>
+    </w:pPr>
+  </w:style>
+  <w:style w:type="paragraph" w:customStyle="1" w:styleId="MDPI35textbeforelist">
+    <w:name w:val="MDPI_3.5_text_before_list"/>
+    <w:basedOn w:val="MDPI31text"/>
+    <w:qFormat/>
+    <w:rsid w:val="000203F2"/>
+    <w:pPr>
+      <w:spacing w:after="120"/>
+    </w:pPr>
+  </w:style>
+  <w:style w:type="paragraph" w:customStyle="1" w:styleId="MDPI36textafterlist">
+    <w:name w:val="MDPI_3.6_text_after_list"/>
+    <w:basedOn w:val="MDPI31text"/>
+    <w:qFormat/>
+    <w:rsid w:val="000203F2"/>
+    <w:pPr>
+      <w:spacing w:before="120"/>
+    </w:pPr>
+  </w:style>
+  <w:style w:type="paragraph" w:customStyle="1" w:styleId="MDPI37itemize">
+    <w:name w:val="MDPI_3.7_itemize"/>
+    <w:basedOn w:val="MDPI31text"/>
+    <w:qFormat/>
+    <w:rsid w:val="000203F2"/>
+    <w:pPr>
+      <w:numPr>
+        <w:numId w:val="2"/>
+      </w:numPr>
+      <w:ind w:left="425" w:hanging="425"/>
+    </w:pPr>
+  </w:style>
+  <w:style w:type="paragraph" w:customStyle="1" w:styleId="MDPI38bullet">
+    <w:name w:val="MDPI_3.8_bullet"/>
+    <w:basedOn w:val="MDPI31text"/>
+    <w:qFormat/>
+    <w:rsid w:val="000203F2"/>
+    <w:pPr>
+      <w:numPr>
+        <w:numId w:val="3"/>
+      </w:numPr>
+      <w:ind w:left="425" w:hanging="425"/>
+    </w:pPr>
+  </w:style>
+  <w:style w:type="paragraph" w:customStyle="1" w:styleId="MDPI39equation">
+    <w:name w:val="MDPI_3.9_equation"/>
+    <w:basedOn w:val="MDPI31text"/>
+    <w:qFormat/>
+    <w:rsid w:val="000203F2"/>
+    <w:pPr>
+      <w:spacing w:before="120" w:after="120"/>
+      <w:ind w:left="709" w:firstLine="0"/>
+      <w:jc w:val="center"/>
+    </w:pPr>
+  </w:style>
+  <w:style w:type="paragraph" w:customStyle="1" w:styleId="MDPI3aequationnumber">
+    <w:name w:val="MDPI_3.a_equation_number"/>
+    <w:basedOn w:val="MDPI31text"/>
+    <w:qFormat/>
+    <w:rsid w:val="000203F2"/>
+    <w:pPr>
+      <w:spacing w:before="120" w:after="120" w:line="240" w:lineRule="auto"/>
+      <w:ind w:firstLine="0"/>
+      <w:jc w:val="right"/>
+    </w:pPr>
+  </w:style>
+  <w:style w:type="paragraph" w:customStyle="1" w:styleId="MDPI62Acknowledgments">
+    <w:name w:val="MDPI_6.2_Acknowledgments"/>
+    <w:qFormat/>
+    <w:rsid w:val="000203F2"/>
+    <w:pPr>
+      <w:adjustRightInd w:val="0"/>
+      <w:snapToGrid w:val="0"/>
+      <w:spacing w:before="120" w:after="0" w:line="200" w:lineRule="atLeast"/>
+      <w:jc w:val="both"/>
+    </w:pPr>
+    <w:rPr>
+      <w:rFonts w:ascii="Palatino Linotype" w:eastAsia="Times New Roman" w:hAnsi="Palatino Linotype" w:cs="Times New Roman"/>
+      <w:snapToGrid w:val="0"/>
+      <w:color w:val="000000"/>
+      <w:sz w:val="18"/>
+      <w:szCs w:val="20"/>
+      <w:lang w:eastAsia="de-DE" w:bidi="en-US"/>
+    </w:rPr>
+  </w:style>
+  <w:style w:type="paragraph" w:customStyle="1" w:styleId="MDPI41tablecaption">
+    <w:name w:val="MDPI_4.1_table_caption"/>
+    <w:basedOn w:val="MDPI62Acknowledgments"/>
+    <w:qFormat/>
+    <w:rsid w:val="000203F2"/>
+    <w:pPr>
+      <w:spacing w:before="240" w:after="120" w:line="260" w:lineRule="atLeast"/>
+      <w:ind w:left="425" w:right="425"/>
+    </w:pPr>
+    <w:rPr>
+      <w:snapToGrid/>
+      <w:szCs w:val="22"/>
+    </w:rPr>
+  </w:style>
+  <w:style w:type="paragraph" w:customStyle="1" w:styleId="MDPI42tablebody">
+    <w:name w:val="MDPI_4.2_table_body"/>
+    <w:qFormat/>
+    <w:rsid w:val="000203F2"/>
+    <w:pPr>
+      <w:adjustRightInd w:val="0"/>
+      <w:snapToGrid w:val="0"/>
+      <w:spacing w:after="0" w:line="260" w:lineRule="atLeast"/>
+      <w:jc w:val="center"/>
+    </w:pPr>
+    <w:rPr>
+      <w:rFonts w:ascii="Palatino Linotype" w:eastAsia="Times New Roman" w:hAnsi="Palatino Linotype" w:cs="Times New Roman"/>
+      <w:snapToGrid w:val="0"/>
+      <w:color w:val="000000"/>
+      <w:sz w:val="20"/>
+      <w:szCs w:val="20"/>
+      <w:lang w:eastAsia="de-DE" w:bidi="en-US"/>
+    </w:rPr>
+  </w:style>
+  <w:style w:type="paragraph" w:customStyle="1" w:styleId="MDPI43tablefooter">
+    <w:name w:val="MDPI_4.3_table_footer"/>
+    <w:basedOn w:val="MDPI41tablecaption"/>
+    <w:next w:val="MDPI31text"/>
+    <w:qFormat/>
+    <w:rsid w:val="000203F2"/>
+    <w:pPr>
+      <w:spacing w:before="0"/>
+      <w:ind w:left="0" w:right="0"/>
+    </w:pPr>
+  </w:style>
+  <w:style w:type="paragraph" w:customStyle="1" w:styleId="MDPI51figurecaption">
+    <w:name w:val="MDPI_5.1_figure_caption"/>
+    <w:basedOn w:val="MDPI62Acknowledgments"/>
+    <w:qFormat/>
+    <w:rsid w:val="000203F2"/>
+    <w:pPr>
+      <w:spacing w:after="240" w:line="260" w:lineRule="atLeast"/>
+      <w:ind w:left="425" w:right="425"/>
+    </w:pPr>
+    <w:rPr>
+      <w:snapToGrid/>
+    </w:rPr>
+  </w:style>
+  <w:style w:type="paragraph" w:customStyle="1" w:styleId="MDPI52figure">
+    <w:name w:val="MDPI_5.2_figure"/>
+    <w:qFormat/>
+    <w:rsid w:val="000203F2"/>
+    <w:pPr>
+      <w:spacing w:after="0"/>
+      <w:jc w:val="center"/>
+    </w:pPr>
+    <w:rPr>
+      <w:rFonts w:ascii="Palatino Linotype" w:eastAsia="Times New Roman" w:hAnsi="Palatino Linotype" w:cs="Times New Roman"/>
+      <w:snapToGrid w:val="0"/>
+      <w:color w:val="000000"/>
+      <w:szCs w:val="20"/>
+      <w:lang w:eastAsia="de-DE" w:bidi="en-US"/>
+    </w:rPr>
+  </w:style>
+  <w:style w:type="paragraph" w:customStyle="1" w:styleId="MDPI61Supplementary">
+    <w:name w:val="MDPI_6.1_Supplementary"/>
+    <w:basedOn w:val="MDPI62Acknowledgments"/>
+    <w:qFormat/>
+    <w:rsid w:val="000203F2"/>
+    <w:pPr>
+      <w:spacing w:before="240"/>
+    </w:pPr>
+    <w:rPr>
+      <w:lang w:eastAsia="en-US"/>
+    </w:rPr>
+  </w:style>
+  <w:style w:type="paragraph" w:customStyle="1" w:styleId="MDPI64CoI">
+    <w:name w:val="MDPI_6.4_CoI"/>
+    <w:basedOn w:val="MDPI62Acknowledgments"/>
+    <w:qFormat/>
+    <w:rsid w:val="000203F2"/>
+  </w:style>
+  <w:style w:type="paragraph" w:customStyle="1" w:styleId="MDPI81theorem">
+    <w:name w:val="MDPI_8.1_theorem"/>
+    <w:basedOn w:val="MDPI32textnoindent"/>
+    <w:qFormat/>
+    <w:rsid w:val="000203F2"/>
+    <w:rPr>
+      <w:i/>
+    </w:rPr>
+  </w:style>
+  <w:style w:type="paragraph" w:customStyle="1" w:styleId="MDPI82proof">
+    <w:name w:val="MDPI_8.2_proof"/>
+    <w:basedOn w:val="MDPI32textnoindent"/>
+    <w:qFormat/>
+    <w:rsid w:val="000203F2"/>
+  </w:style>
+  <w:style w:type="paragraph" w:customStyle="1" w:styleId="MDPI23heading3">
+    <w:name w:val="MDPI_2.3_heading3"/>
+    <w:basedOn w:val="MDPI31text"/>
+    <w:qFormat/>
+    <w:rsid w:val="000203F2"/>
+    <w:pPr>
+      <w:spacing w:before="240" w:after="120"/>
+      <w:ind w:firstLine="0"/>
+      <w:jc w:val="left"/>
+      <w:outlineLvl w:val="2"/>
+    </w:pPr>
+  </w:style>
+  <w:style w:type="paragraph" w:customStyle="1" w:styleId="MDPI22heading2">
+    <w:name w:val="MDPI_2.2_heading2"/>
+    <w:basedOn w:val="Normal"/>
+    <w:qFormat/>
+    <w:rsid w:val="000203F2"/>
+    <w:pPr>
+      <w:kinsoku w:val="0"/>
+      <w:overflowPunct w:val="0"/>
+      <w:autoSpaceDE w:val="0"/>
+      <w:autoSpaceDN w:val="0"/>
+      <w:adjustRightInd w:val="0"/>
+      <w:snapToGrid w:val="0"/>
+      <w:spacing w:before="240" w:after="120" w:line="260" w:lineRule="atLeast"/>
+      <w:outlineLvl w:val="1"/>
+    </w:pPr>
+    <w:rPr>
+      <w:rFonts w:ascii="Palatino Linotype" w:eastAsia="Times New Roman" w:hAnsi="Palatino Linotype" w:cs="Times New Roman"/>
+      <w:i/>
+      <w:noProof/>
+      <w:snapToGrid w:val="0"/>
+      <w:color w:val="000000"/>
+      <w:sz w:val="20"/>
+      <w:szCs w:val="22"/>
+      <w:lang w:eastAsia="de-DE" w:bidi="en-US"/>
+    </w:rPr>
+  </w:style>
+  <w:style w:type="paragraph" w:customStyle="1" w:styleId="MDPI71References">
+    <w:name w:val="MDPI_7.1_References"/>
+    <w:basedOn w:val="MDPI62Acknowledgments"/>
+    <w:qFormat/>
+    <w:rsid w:val="000203F2"/>
+    <w:pPr>
+      <w:numPr>
+        <w:numId w:val="4"/>
+      </w:numPr>
+      <w:spacing w:before="0" w:line="260" w:lineRule="atLeast"/>
+      <w:ind w:left="425" w:hanging="425"/>
+    </w:pPr>
+  </w:style>
+  <w:style w:type="paragraph" w:styleId="Header">
+    <w:name w:val="header"/>
+    <w:basedOn w:val="Normal"/>
+    <w:link w:val="HeaderChar"/>
+    <w:uiPriority w:val="99"/>
+    <w:unhideWhenUsed/>
+    <w:rsid w:val="004339B7"/>
+    <w:pPr>
+      <w:tabs>
+        <w:tab w:val="center" w:pos="4513"/>
+        <w:tab w:val="right" w:pos="9026"/>
+      </w:tabs>
+      <w:spacing w:after="0"/>
+    </w:pPr>
+  </w:style>
+  <w:style w:type="character" w:customStyle="1" w:styleId="HeaderChar">
+    <w:name w:val="Header Char"/>
+    <w:basedOn w:val="DefaultParagraphFont"/>
+    <w:link w:val="Header"/>
+    <w:uiPriority w:val="99"/>
+    <w:rsid w:val="004339B7"/>
+  </w:style>
+  <w:style w:type="paragraph" w:styleId="Footer">
+    <w:name w:val="footer"/>
+    <w:basedOn w:val="Normal"/>
+    <w:link w:val="FooterChar"/>
+    <w:unhideWhenUsed/>
+    <w:rsid w:val="004339B7"/>
+    <w:pPr>
+      <w:tabs>
+        <w:tab w:val="center" w:pos="4513"/>
+        <w:tab w:val="right" w:pos="9026"/>
+      </w:tabs>
+      <w:spacing w:after="0"/>
+    </w:pPr>
+  </w:style>
+  <w:style w:type="character" w:customStyle="1" w:styleId="FooterChar">
+    <w:name w:val="Footer Char"/>
+    <w:basedOn w:val="DefaultParagraphFont"/>
+    <w:link w:val="Footer"/>
+    <w:rsid w:val="004339B7"/>
+  </w:style>
+  <w:style w:type="character" w:styleId="LineNumber">
+    <w:name w:val="line number"/>
+    <w:basedOn w:val="DefaultParagraphFont"/>
+    <w:semiHidden/>
+    <w:unhideWhenUsed/>
+    <w:rsid w:val="00896F03"/>
+  </w:style>
+  <w:style w:type="paragraph" w:customStyle="1" w:styleId="keywords">
+    <w:name w:val="keywords"/>
+    <w:basedOn w:val="Heading2"/>
+    <w:qFormat/>
+    <w:rsid w:val="00EF4BE0"/>
+    <w:pPr>
+      <w:pBdr>
+        <w:bottom w:val="single" w:sz="4" w:space="1" w:color="auto"/>
+      </w:pBdr>
+      <w:spacing w:after="0"/>
+    </w:pPr>
+    <w:rPr>
+      <w:b w:val="0"/>
+    </w:rPr>
+  </w:style>
+  <w:style w:type="paragraph" w:customStyle="1" w:styleId="MDPI11articletype">
+    <w:name w:val="MDPI_1.1_article_type"/>
+    <w:basedOn w:val="MDPI31text"/>
+    <w:next w:val="MDPI12title"/>
+    <w:qFormat/>
+    <w:rsid w:val="00B41C55"/>
+    <w:pPr>
+      <w:spacing w:before="240" w:line="240" w:lineRule="auto"/>
+      <w:ind w:firstLine="0"/>
+      <w:jc w:val="left"/>
+    </w:pPr>
+    <w:rPr>
+      <w:i/>
+    </w:rPr>
+  </w:style>
+  <w:style w:type="paragraph" w:customStyle="1" w:styleId="Arttype">
+    <w:name w:val="Art_type"/>
+    <w:basedOn w:val="MDPI11articletype"/>
+    <w:qFormat/>
+    <w:rsid w:val="00B41C55"/>
   </w:style>
 </w:styles>
 </file>

</xml_diff>